<commit_message>
updated a bug with part b
</commit_message>
<xml_diff>
--- a/fidelity.docx
+++ b/fidelity.docx
@@ -357,15 +357,7 @@
           <w:sz w:val="20"/>
           <w:szCs w:val="20"/>
         </w:rPr>
-        <w:t xml:space="preserve"> (</w:t>
-      </w:r>
-      <w:r>
-        <w:rPr>
-          <w:rFonts w:ascii="Lato Light" w:hAnsi="Lato Light"/>
-          <w:sz w:val="20"/>
-          <w:szCs w:val="20"/>
-        </w:rPr>
-        <w:t>list)</w:t>
+        <w:t xml:space="preserve"> (list)</w:t>
       </w:r>
       <w:r>
         <w:rPr>
@@ -437,6 +429,14 @@
           <w:sz w:val="20"/>
           <w:szCs w:val="20"/>
         </w:rPr>
+        <w:t xml:space="preserve"> occurrences inside first third</w:t>
+      </w:r>
+      <w:r>
+        <w:rPr>
+          <w:rFonts w:ascii="Lato Light" w:hAnsi="Lato Light"/>
+          <w:sz w:val="20"/>
+          <w:szCs w:val="20"/>
+        </w:rPr>
         <w:t xml:space="preserve"> </w:t>
       </w:r>
       <w:r>
@@ -445,31 +445,15 @@
           <w:sz w:val="20"/>
           <w:szCs w:val="20"/>
         </w:rPr>
-        <w:t>occurrences</w:t>
-      </w:r>
-      <w:r>
-        <w:rPr>
-          <w:rFonts w:ascii="Lato Light" w:hAnsi="Lato Light"/>
-          <w:sz w:val="20"/>
-          <w:szCs w:val="20"/>
-        </w:rPr>
-        <w:t xml:space="preserve"> inside first third</w:t>
-      </w:r>
-      <w:r>
-        <w:rPr>
-          <w:rFonts w:ascii="Lato Light" w:hAnsi="Lato Light"/>
-          <w:sz w:val="20"/>
-          <w:szCs w:val="20"/>
-        </w:rPr>
-        <w:t xml:space="preserve"> </w:t>
-      </w:r>
-      <w:r>
-        <w:rPr>
-          <w:rFonts w:ascii="Lato Light" w:hAnsi="Lato Light"/>
-          <w:sz w:val="20"/>
-          <w:szCs w:val="20"/>
-        </w:rPr>
-        <w:t>and C_SHIFT inside second third</w:t>
+        <w:t>or</w:t>
+      </w:r>
+      <w:r>
+        <w:rPr>
+          <w:rFonts w:ascii="Lato Light" w:hAnsi="Lato Light"/>
+          <w:sz w:val="20"/>
+          <w:szCs w:val="20"/>
+        </w:rPr>
+        <w:t xml:space="preserve"> C_SHIFT inside second third</w:t>
       </w:r>
       <w:r>
         <w:rPr>
@@ -748,23 +732,7 @@
           <w:sz w:val="20"/>
           <w:szCs w:val="20"/>
         </w:rPr>
-        <w:t xml:space="preserve"> – O(S_Len*</w:t>
-      </w:r>
-      <w:r>
-        <w:rPr>
-          <w:rFonts w:ascii="Lato Light" w:hAnsi="Lato Light"/>
-          <w:sz w:val="20"/>
-          <w:szCs w:val="20"/>
-        </w:rPr>
-        <w:t>2</w:t>
-      </w:r>
-      <w:r>
-        <w:rPr>
-          <w:rFonts w:ascii="Lato Light" w:hAnsi="Lato Light"/>
-          <w:sz w:val="20"/>
-          <w:szCs w:val="20"/>
-        </w:rPr>
-        <w:t>/3)</w:t>
+        <w:t xml:space="preserve"> – O(S_Len*2/3)</w:t>
       </w:r>
     </w:p>
     <w:p>
@@ -1544,23 +1512,7 @@
           <w:sz w:val="20"/>
           <w:szCs w:val="20"/>
         </w:rPr>
-        <w:t xml:space="preserve"> </w:t>
-      </w:r>
-      <w:r>
-        <w:rPr>
-          <w:rFonts w:ascii="Lato Light" w:hAnsi="Lato Light"/>
-          <w:sz w:val="20"/>
-          <w:szCs w:val="20"/>
-        </w:rPr>
-        <w:t>= “</w:t>
-      </w:r>
-      <w:r>
-        <w:rPr>
-          <w:rFonts w:ascii="Lato Light" w:hAnsi="Lato Light"/>
-          <w:sz w:val="20"/>
-          <w:szCs w:val="20"/>
-        </w:rPr>
-        <w:t>AAAA" [Pattern shifted one position]</w:t>
+        <w:t xml:space="preserve"> = “AAAA" [Pattern shifted one position]</w:t>
       </w:r>
     </w:p>
     <w:p>
@@ -2245,95 +2197,7 @@
           <w:sz w:val="20"/>
           <w:szCs w:val="20"/>
         </w:rPr>
-        <w:t xml:space="preserve"> function to solve part </w:t>
-      </w:r>
-      <w:r>
-        <w:rPr>
-          <w:rFonts w:ascii="Lato Light" w:hAnsi="Lato Light"/>
-          <w:sz w:val="20"/>
-          <w:szCs w:val="20"/>
-        </w:rPr>
-        <w:t>B</w:t>
-      </w:r>
-      <w:r>
-        <w:rPr>
-          <w:rFonts w:ascii="Lato Light" w:hAnsi="Lato Light"/>
-          <w:sz w:val="20"/>
-          <w:szCs w:val="20"/>
-        </w:rPr>
-        <w:t xml:space="preserve">. </w:t>
-      </w:r>
-      <w:r>
-        <w:rPr>
-          <w:rFonts w:ascii="Lato Light" w:hAnsi="Lato Light"/>
-          <w:sz w:val="20"/>
-          <w:szCs w:val="20"/>
-        </w:rPr>
-        <w:t>Similar to part A,</w:t>
-      </w:r>
-      <w:r>
-        <w:rPr>
-          <w:rFonts w:ascii="Lato Light" w:hAnsi="Lato Light"/>
-          <w:sz w:val="20"/>
-          <w:szCs w:val="20"/>
-        </w:rPr>
-        <w:t xml:space="preserve"> I find C_SHIFT by passing C</w:t>
-      </w:r>
-      <w:r>
-        <w:rPr>
-          <w:rFonts w:ascii="Lato Light" w:hAnsi="Lato Light"/>
-          <w:sz w:val="20"/>
-          <w:szCs w:val="20"/>
-        </w:rPr>
-        <w:t xml:space="preserve"> (list)</w:t>
-      </w:r>
-      <w:r>
-        <w:rPr>
-          <w:rFonts w:ascii="Lato Light" w:hAnsi="Lato Light"/>
-          <w:sz w:val="20"/>
-          <w:szCs w:val="20"/>
-        </w:rPr>
-        <w:t xml:space="preserve"> as an argument to </w:t>
-      </w:r>
-      <w:r>
-        <w:rPr>
-          <w:rFonts w:ascii="Lato Light" w:hAnsi="Lato Light"/>
-          <w:sz w:val="20"/>
-          <w:szCs w:val="20"/>
-        </w:rPr>
-        <w:t xml:space="preserve">the </w:t>
-      </w:r>
-      <w:r>
-        <w:rPr>
-          <w:rFonts w:ascii="Lato Light" w:hAnsi="Lato Light"/>
-          <w:sz w:val="20"/>
-          <w:szCs w:val="20"/>
-        </w:rPr>
-        <w:t xml:space="preserve">shiftText() function. I subset the first and second third of the S string. I used </w:t>
-      </w:r>
-      <w:r>
-        <w:rPr>
-          <w:rFonts w:ascii="Lato Light" w:hAnsi="Lato Light"/>
-          <w:sz w:val="20"/>
-          <w:szCs w:val="20"/>
-        </w:rPr>
-        <w:t>recursion</w:t>
-      </w:r>
-      <w:r>
-        <w:rPr>
-          <w:rFonts w:ascii="Lato Light" w:hAnsi="Lato Light"/>
-          <w:sz w:val="20"/>
-          <w:szCs w:val="20"/>
-        </w:rPr>
-        <w:t xml:space="preserve"> to search for C_List and C_SHIFT occurrences inside first third and second third respectively using KMPSearch(). The </w:t>
-      </w:r>
-      <w:r>
-        <w:rPr>
-          <w:rFonts w:ascii="Lato Light" w:hAnsi="Lato Light"/>
-          <w:sz w:val="20"/>
-          <w:szCs w:val="20"/>
-        </w:rPr>
-        <w:t>exit return condition for the function is that -</w:t>
+        <w:t xml:space="preserve"> function to solve part B. Similar to part A, I find C_SHIFT by passing C (list) as an argument to the shiftText() function. I subset the first and second third of the S string. I used recursion to search for C_List and C_SHIFT occurrences inside first third and second third respectively using KMPSearch(). The exit return condition for the function is that -</w:t>
       </w:r>
       <w:r>
         <w:rPr>
@@ -2381,23 +2245,7 @@
           <w:sz w:val="20"/>
           <w:szCs w:val="20"/>
         </w:rPr>
-        <w:t>. During each run C</w:t>
-      </w:r>
-      <w:r>
-        <w:rPr>
-          <w:rFonts w:ascii="Lato Light" w:hAnsi="Lato Light"/>
-          <w:sz w:val="20"/>
-          <w:szCs w:val="20"/>
-        </w:rPr>
-        <w:t xml:space="preserve"> (list)</w:t>
-      </w:r>
-      <w:r>
-        <w:rPr>
-          <w:rFonts w:ascii="Lato Light" w:hAnsi="Lato Light"/>
-          <w:sz w:val="20"/>
-          <w:szCs w:val="20"/>
-        </w:rPr>
-        <w:t xml:space="preserve"> occurrence is replaced using C_SHIFT in </w:t>
+        <w:t xml:space="preserve">. During each run C (list) occurrence is replaced using C_SHIFT in </w:t>
       </w:r>
       <w:r>
         <w:rPr>
@@ -2615,7 +2463,23 @@
           <w:sz w:val="20"/>
           <w:szCs w:val="20"/>
         </w:rPr>
-        <w:t xml:space="preserve"> function to solve part B. Similar to part A, I find C_SHIFT by passing C (list) as an argument to the shiftText() function.</w:t>
+        <w:t xml:space="preserve"> function to solve part B. Similar to part A, I find C_SHIFT by passing C (list) as an argument to the shiftText() function. I subset the first and second third of the S string. I used a while loop to search for </w:t>
+      </w:r>
+      <w:r>
+        <w:rPr>
+          <w:rFonts w:ascii="Lato Light" w:hAnsi="Lato Light"/>
+          <w:sz w:val="20"/>
+          <w:szCs w:val="20"/>
+        </w:rPr>
+        <w:t>C</w:t>
+      </w:r>
+      <w:r>
+        <w:rPr>
+          <w:rFonts w:ascii="Lato Light" w:hAnsi="Lato Light"/>
+          <w:sz w:val="20"/>
+          <w:szCs w:val="20"/>
+        </w:rPr>
+        <w:t xml:space="preserve"> (list)</w:t>
       </w:r>
       <w:r>
         <w:rPr>
@@ -2631,7 +2495,63 @@
           <w:sz w:val="20"/>
           <w:szCs w:val="20"/>
         </w:rPr>
-        <w:t>I subset the first and second third of the S string.</w:t>
+        <w:t xml:space="preserve">occurrences inside first third using KMPSearch() and search for dispersion indexes for C_SHIFT occurrences inside second third using disperse(). The while loop </w:t>
+      </w:r>
+      <w:r>
+        <w:rPr>
+          <w:rFonts w:ascii="Lato Light" w:hAnsi="Lato Light"/>
+          <w:sz w:val="20"/>
+          <w:szCs w:val="20"/>
+        </w:rPr>
+        <w:t>run</w:t>
+      </w:r>
+      <w:r>
+        <w:rPr>
+          <w:rFonts w:ascii="Lato Light" w:hAnsi="Lato Light"/>
+          <w:sz w:val="20"/>
+          <w:szCs w:val="20"/>
+        </w:rPr>
+        <w:t>s</w:t>
+      </w:r>
+      <w:r>
+        <w:rPr>
+          <w:rFonts w:ascii="Lato Light" w:hAnsi="Lato Light"/>
+          <w:sz w:val="20"/>
+          <w:szCs w:val="20"/>
+        </w:rPr>
+        <w:t xml:space="preserve"> until there </w:t>
+      </w:r>
+      <w:r>
+        <w:rPr>
+          <w:rFonts w:ascii="Lato Light" w:hAnsi="Lato Light"/>
+          <w:sz w:val="20"/>
+          <w:szCs w:val="20"/>
+        </w:rPr>
+        <w:t xml:space="preserve">are </w:t>
+      </w:r>
+      <w:r>
+        <w:rPr>
+          <w:rFonts w:ascii="Lato Light" w:hAnsi="Lato Light"/>
+          <w:sz w:val="20"/>
+          <w:szCs w:val="20"/>
+        </w:rPr>
+        <w:t>no more C</w:t>
+      </w:r>
+      <w:r>
+        <w:rPr>
+          <w:rFonts w:ascii="Lato Light" w:hAnsi="Lato Light"/>
+          <w:sz w:val="20"/>
+          <w:szCs w:val="20"/>
+        </w:rPr>
+        <w:t xml:space="preserve"> (list)</w:t>
+      </w:r>
+      <w:r>
+        <w:rPr>
+          <w:rFonts w:ascii="Lato Light" w:hAnsi="Lato Light"/>
+          <w:sz w:val="20"/>
+          <w:szCs w:val="20"/>
+        </w:rPr>
+        <w:t xml:space="preserve"> occurrences inside first third</w:t>
       </w:r>
       <w:r>
         <w:rPr>
@@ -2647,7 +2567,55 @@
           <w:sz w:val="20"/>
           <w:szCs w:val="20"/>
         </w:rPr>
-        <w:t xml:space="preserve">I used a while loop to search for </w:t>
+        <w:t>or</w:t>
+      </w:r>
+      <w:r>
+        <w:rPr>
+          <w:rFonts w:ascii="Lato Light" w:hAnsi="Lato Light"/>
+          <w:sz w:val="20"/>
+          <w:szCs w:val="20"/>
+        </w:rPr>
+        <w:t xml:space="preserve"> C_SHIFT inside second third</w:t>
+      </w:r>
+      <w:r>
+        <w:rPr>
+          <w:rFonts w:ascii="Lato Light" w:hAnsi="Lato Light"/>
+          <w:sz w:val="20"/>
+          <w:szCs w:val="20"/>
+        </w:rPr>
+        <w:t xml:space="preserve">. I make sure the </w:t>
+      </w:r>
+      <w:r>
+        <w:rPr>
+          <w:rFonts w:ascii="Lato Light" w:hAnsi="Lato Light"/>
+          <w:sz w:val="20"/>
+          <w:szCs w:val="20"/>
+        </w:rPr>
+        <w:t xml:space="preserve">length of the </w:t>
+      </w:r>
+      <w:r>
+        <w:rPr>
+          <w:rFonts w:ascii="Lato Light" w:hAnsi="Lato Light"/>
+          <w:sz w:val="20"/>
+          <w:szCs w:val="20"/>
+        </w:rPr>
+        <w:t xml:space="preserve">return is 3 </w:t>
+      </w:r>
+      <w:r>
+        <w:rPr>
+          <w:rFonts w:ascii="Lato Light" w:hAnsi="Lato Light"/>
+          <w:sz w:val="20"/>
+          <w:szCs w:val="20"/>
+        </w:rPr>
+        <w:t xml:space="preserve">from disperse because to ensure that a disperse index was found for each character in C_SHIFT. </w:t>
+      </w:r>
+      <w:r>
+        <w:rPr>
+          <w:rFonts w:ascii="Lato Light" w:hAnsi="Lato Light"/>
+          <w:sz w:val="20"/>
+          <w:szCs w:val="20"/>
+        </w:rPr>
+        <w:t xml:space="preserve">During each run </w:t>
       </w:r>
       <w:r>
         <w:rPr>
@@ -2679,63 +2647,31 @@
           <w:sz w:val="20"/>
           <w:szCs w:val="20"/>
         </w:rPr>
-        <w:t>occurrences inside first third using KMPSearch()</w:t>
-      </w:r>
-      <w:r>
-        <w:rPr>
-          <w:rFonts w:ascii="Lato Light" w:hAnsi="Lato Light"/>
-          <w:sz w:val="20"/>
-          <w:szCs w:val="20"/>
-        </w:rPr>
-        <w:t xml:space="preserve"> and search for dispersion indexes for C_SHIFT occurrences inside second third using disperse()</w:t>
-      </w:r>
-      <w:r>
-        <w:rPr>
-          <w:rFonts w:ascii="Lato Light" w:hAnsi="Lato Light"/>
-          <w:sz w:val="20"/>
-          <w:szCs w:val="20"/>
-        </w:rPr>
-        <w:t xml:space="preserve">. The while loop </w:t>
-      </w:r>
-      <w:r>
-        <w:rPr>
-          <w:rFonts w:ascii="Lato Light" w:hAnsi="Lato Light"/>
-          <w:sz w:val="20"/>
-          <w:szCs w:val="20"/>
-        </w:rPr>
-        <w:t>run</w:t>
-      </w:r>
-      <w:r>
-        <w:rPr>
-          <w:rFonts w:ascii="Lato Light" w:hAnsi="Lato Light"/>
-          <w:sz w:val="20"/>
-          <w:szCs w:val="20"/>
-        </w:rPr>
-        <w:t>s</w:t>
-      </w:r>
-      <w:r>
-        <w:rPr>
-          <w:rFonts w:ascii="Lato Light" w:hAnsi="Lato Light"/>
-          <w:sz w:val="20"/>
-          <w:szCs w:val="20"/>
-        </w:rPr>
-        <w:t xml:space="preserve"> until there </w:t>
-      </w:r>
-      <w:r>
-        <w:rPr>
-          <w:rFonts w:ascii="Lato Light" w:hAnsi="Lato Light"/>
-          <w:sz w:val="20"/>
-          <w:szCs w:val="20"/>
-        </w:rPr>
-        <w:t xml:space="preserve">are </w:t>
-      </w:r>
-      <w:r>
-        <w:rPr>
-          <w:rFonts w:ascii="Lato Light" w:hAnsi="Lato Light"/>
-          <w:sz w:val="20"/>
-          <w:szCs w:val="20"/>
-        </w:rPr>
-        <w:t>no more C</w:t>
+        <w:t xml:space="preserve">occurrence is replaced using C_SHIFT in </w:t>
+      </w:r>
+      <w:r>
+        <w:rPr>
+          <w:rFonts w:ascii="Lato Light" w:hAnsi="Lato Light"/>
+          <w:sz w:val="20"/>
+          <w:szCs w:val="20"/>
+        </w:rPr>
+        <w:t>S_FIRST_THIRD</w:t>
+      </w:r>
+      <w:r>
+        <w:rPr>
+          <w:rFonts w:ascii="Lato Light" w:hAnsi="Lato Light"/>
+          <w:sz w:val="20"/>
+          <w:szCs w:val="20"/>
+        </w:rPr>
+        <w:t xml:space="preserve"> and C_SHIFT occurrence is replaced using </w:t>
+      </w:r>
+      <w:r>
+        <w:rPr>
+          <w:rFonts w:ascii="Lato Light" w:hAnsi="Lato Light"/>
+          <w:sz w:val="20"/>
+          <w:szCs w:val="20"/>
+        </w:rPr>
+        <w:t>C</w:t>
       </w:r>
       <w:r>
         <w:rPr>
@@ -2751,14 +2687,6 @@
           <w:sz w:val="20"/>
           <w:szCs w:val="20"/>
         </w:rPr>
-        <w:t xml:space="preserve"> occurrences inside first third</w:t>
-      </w:r>
-      <w:r>
-        <w:rPr>
-          <w:rFonts w:ascii="Lato Light" w:hAnsi="Lato Light"/>
-          <w:sz w:val="20"/>
-          <w:szCs w:val="20"/>
-        </w:rPr>
         <w:t xml:space="preserve"> </w:t>
       </w:r>
       <w:r>
@@ -2767,55 +2695,434 @@
           <w:sz w:val="20"/>
           <w:szCs w:val="20"/>
         </w:rPr>
-        <w:t>and C_SHIFT inside second third</w:t>
-      </w:r>
-      <w:r>
-        <w:rPr>
-          <w:rFonts w:ascii="Lato Light" w:hAnsi="Lato Light"/>
-          <w:sz w:val="20"/>
-          <w:szCs w:val="20"/>
-        </w:rPr>
-        <w:t xml:space="preserve">. </w:t>
-      </w:r>
-      <w:r>
-        <w:rPr>
-          <w:rFonts w:ascii="Lato Light" w:hAnsi="Lato Light"/>
-          <w:sz w:val="20"/>
-          <w:szCs w:val="20"/>
-        </w:rPr>
-        <w:t xml:space="preserve">I make sure the </w:t>
-      </w:r>
-      <w:r>
-        <w:rPr>
-          <w:rFonts w:ascii="Lato Light" w:hAnsi="Lato Light"/>
-          <w:sz w:val="20"/>
-          <w:szCs w:val="20"/>
-        </w:rPr>
-        <w:t xml:space="preserve">length of the </w:t>
-      </w:r>
-      <w:r>
-        <w:rPr>
-          <w:rFonts w:ascii="Lato Light" w:hAnsi="Lato Light"/>
-          <w:sz w:val="20"/>
-          <w:szCs w:val="20"/>
-        </w:rPr>
-        <w:t xml:space="preserve">return is 3 </w:t>
-      </w:r>
-      <w:r>
-        <w:rPr>
-          <w:rFonts w:ascii="Lato Light" w:hAnsi="Lato Light"/>
-          <w:sz w:val="20"/>
-          <w:szCs w:val="20"/>
-        </w:rPr>
-        <w:t xml:space="preserve">from disperse because to ensure that a disperse index was found for each character in C_SHIFT. </w:t>
-      </w:r>
-      <w:r>
-        <w:rPr>
-          <w:rFonts w:ascii="Lato Light" w:hAnsi="Lato Light"/>
-          <w:sz w:val="20"/>
-          <w:szCs w:val="20"/>
-        </w:rPr>
-        <w:t xml:space="preserve">During each run </w:t>
+        <w:t>in S_SECOND_THIRD. Return is triggered when there are no more occurrences. E</w:t>
+      </w:r>
+      <w:r>
+        <w:rPr>
+          <w:rFonts w:ascii="Lato Light" w:hAnsi="Lato Light"/>
+          <w:sz w:val="20"/>
+          <w:szCs w:val="20"/>
+        </w:rPr>
+        <w:t xml:space="preserve">ach time when we replace the substring in S it may create new substring in S that matches C or </w:t>
+      </w:r>
+      <w:r>
+        <w:rPr>
+          <w:rFonts w:ascii="Lato Light" w:hAnsi="Lato Light"/>
+          <w:sz w:val="20"/>
+          <w:szCs w:val="20"/>
+        </w:rPr>
+        <w:t>C_SHIFT</w:t>
+      </w:r>
+      <w:r>
+        <w:rPr>
+          <w:rFonts w:ascii="Lato Light" w:hAnsi="Lato Light"/>
+          <w:sz w:val="20"/>
+          <w:szCs w:val="20"/>
+        </w:rPr>
+        <w:t>.</w:t>
+      </w:r>
+      <w:r>
+        <w:rPr>
+          <w:rFonts w:ascii="Lato Light" w:hAnsi="Lato Light"/>
+          <w:sz w:val="20"/>
+          <w:szCs w:val="20"/>
+        </w:rPr>
+        <w:t xml:space="preserve"> </w:t>
+      </w:r>
+      <w:r>
+        <w:rPr>
+          <w:rFonts w:ascii="Lato Light" w:hAnsi="Lato Light"/>
+          <w:sz w:val="20"/>
+          <w:szCs w:val="20"/>
+        </w:rPr>
+        <w:t xml:space="preserve">This is applicable for this part of the problem as well. </w:t>
+      </w:r>
+      <w:r>
+        <w:rPr>
+          <w:rFonts w:ascii="Lato Light" w:hAnsi="Lato Light"/>
+          <w:sz w:val="20"/>
+          <w:szCs w:val="20"/>
+        </w:rPr>
+        <w:t>So, the while loop may run multiple times.</w:t>
+      </w:r>
+    </w:p>
+    <w:p>
+      <w:pPr>
+        <w:ind w:left="720"/>
+        <w:rPr>
+          <w:rFonts w:ascii="Lato Light" w:hAnsi="Lato Light"/>
+          <w:sz w:val="20"/>
+          <w:szCs w:val="20"/>
+        </w:rPr>
+      </w:pPr>
+    </w:p>
+    <w:p>
+      <w:pPr>
+        <w:ind w:left="720"/>
+        <w:rPr>
+          <w:rFonts w:ascii="Lato Light" w:hAnsi="Lato Light"/>
+          <w:sz w:val="20"/>
+          <w:szCs w:val="20"/>
+        </w:rPr>
+      </w:pPr>
+      <w:r>
+        <w:rPr>
+          <w:rFonts w:ascii="Lato Light" w:hAnsi="Lato Light"/>
+          <w:sz w:val="20"/>
+          <w:szCs w:val="20"/>
+        </w:rPr>
+        <w:t xml:space="preserve">Time Complexity to search for substring in </w:t>
+      </w:r>
+      <w:r>
+        <w:rPr>
+          <w:rFonts w:ascii="Lato Light" w:hAnsi="Lato Light"/>
+          <w:sz w:val="20"/>
+          <w:szCs w:val="20"/>
+        </w:rPr>
+        <w:t>S_FIRST_THIRD</w:t>
+      </w:r>
+      <w:r>
+        <w:rPr>
+          <w:rFonts w:ascii="Lato Light" w:hAnsi="Lato Light"/>
+          <w:sz w:val="20"/>
+          <w:szCs w:val="20"/>
+        </w:rPr>
+        <w:t xml:space="preserve"> – O(S_Len*1/3)</w:t>
+      </w:r>
+    </w:p>
+    <w:p>
+      <w:pPr>
+        <w:ind w:left="720"/>
+        <w:rPr>
+          <w:rFonts w:ascii="Lato Light" w:hAnsi="Lato Light"/>
+          <w:sz w:val="20"/>
+          <w:szCs w:val="20"/>
+        </w:rPr>
+      </w:pPr>
+      <w:r>
+        <w:rPr>
+          <w:rFonts w:ascii="Lato Light" w:hAnsi="Lato Light"/>
+          <w:sz w:val="20"/>
+          <w:szCs w:val="20"/>
+        </w:rPr>
+        <w:t xml:space="preserve">Time Complexity to search for substring in </w:t>
+      </w:r>
+      <w:r>
+        <w:rPr>
+          <w:rFonts w:ascii="Lato Light" w:hAnsi="Lato Light"/>
+          <w:sz w:val="20"/>
+          <w:szCs w:val="20"/>
+        </w:rPr>
+        <w:t>S_</w:t>
+      </w:r>
+      <w:r>
+        <w:rPr>
+          <w:rFonts w:ascii="Lato Light" w:hAnsi="Lato Light"/>
+          <w:sz w:val="20"/>
+          <w:szCs w:val="20"/>
+        </w:rPr>
+        <w:t>SECOND</w:t>
+      </w:r>
+      <w:r>
+        <w:rPr>
+          <w:rFonts w:ascii="Lato Light" w:hAnsi="Lato Light"/>
+          <w:sz w:val="20"/>
+          <w:szCs w:val="20"/>
+        </w:rPr>
+        <w:t>_THIRD</w:t>
+      </w:r>
+      <w:r>
+        <w:rPr>
+          <w:rFonts w:ascii="Lato Light" w:hAnsi="Lato Light"/>
+          <w:sz w:val="20"/>
+          <w:szCs w:val="20"/>
+        </w:rPr>
+        <w:t xml:space="preserve"> – O(S_Len * C_Len * 2/3)</w:t>
+      </w:r>
+    </w:p>
+    <w:p>
+      <w:pPr>
+        <w:ind w:left="720"/>
+        <w:rPr>
+          <w:rFonts w:ascii="Lato Light" w:hAnsi="Lato Light"/>
+          <w:sz w:val="20"/>
+          <w:szCs w:val="20"/>
+        </w:rPr>
+      </w:pPr>
+    </w:p>
+    <w:p>
+      <w:pPr>
+        <w:ind w:left="720"/>
+        <w:rPr>
+          <w:rFonts w:ascii="Lato Light" w:hAnsi="Lato Light"/>
+          <w:sz w:val="20"/>
+          <w:szCs w:val="20"/>
+        </w:rPr>
+      </w:pPr>
+      <w:r>
+        <w:rPr>
+          <w:rFonts w:ascii="Lato Light" w:hAnsi="Lato Light"/>
+          <w:sz w:val="20"/>
+          <w:szCs w:val="20"/>
+        </w:rPr>
+        <w:t>Time Complexity for search – min(S_Len*1/3, S_Len * C_Len * 2/3)</w:t>
+      </w:r>
+    </w:p>
+    <w:p>
+      <w:pPr>
+        <w:ind w:left="720"/>
+        <w:rPr>
+          <w:rFonts w:ascii="Lato Light" w:hAnsi="Lato Light"/>
+          <w:sz w:val="20"/>
+          <w:szCs w:val="20"/>
+        </w:rPr>
+      </w:pPr>
+    </w:p>
+    <w:p>
+      <w:pPr>
+        <w:ind w:left="720"/>
+        <w:rPr>
+          <w:rFonts w:ascii="Lato Light" w:hAnsi="Lato Light"/>
+          <w:sz w:val="20"/>
+          <w:szCs w:val="20"/>
+        </w:rPr>
+      </w:pPr>
+      <w:r>
+        <w:rPr>
+          <w:rFonts w:ascii="Lato Light" w:hAnsi="Lato Light"/>
+          <w:sz w:val="20"/>
+          <w:szCs w:val="20"/>
+        </w:rPr>
+        <w:t>Overall Time Complexity - O(S_Len * K)</w:t>
+      </w:r>
+    </w:p>
+    <w:p>
+      <w:pPr>
+        <w:ind w:left="720"/>
+        <w:rPr>
+          <w:rFonts w:ascii="Lato Light" w:hAnsi="Lato Light"/>
+          <w:sz w:val="20"/>
+          <w:szCs w:val="20"/>
+        </w:rPr>
+      </w:pPr>
+      <w:r>
+        <w:rPr>
+          <w:rFonts w:ascii="Lato Light" w:hAnsi="Lato Light"/>
+          <w:sz w:val="20"/>
+          <w:szCs w:val="20"/>
+        </w:rPr>
+        <w:t xml:space="preserve">K – Number of times we have to search through string S so that there are no further occurrences </w:t>
+      </w:r>
+      <w:r>
+        <w:rPr>
+          <w:rFonts w:ascii="Lato Light" w:hAnsi="Lato Light"/>
+          <w:sz w:val="20"/>
+          <w:szCs w:val="20"/>
+        </w:rPr>
+        <w:t>of or</w:t>
+      </w:r>
+      <w:r>
+        <w:rPr>
+          <w:rFonts w:ascii="Lato Light" w:hAnsi="Lato Light"/>
+          <w:sz w:val="20"/>
+          <w:szCs w:val="20"/>
+        </w:rPr>
+        <w:t xml:space="preserve"> C_SHIFT substrings.</w:t>
+      </w:r>
+    </w:p>
+    <w:p>
+      <w:pPr>
+        <w:ind w:firstLine="720"/>
+        <w:rPr>
+          <w:rFonts w:ascii="Lato Light" w:hAnsi="Lato Light"/>
+          <w:sz w:val="20"/>
+          <w:szCs w:val="20"/>
+        </w:rPr>
+      </w:pPr>
+    </w:p>
+    <w:p>
+      <w:pPr>
+        <w:ind w:firstLine="720"/>
+        <w:rPr>
+          <w:rFonts w:ascii="Lato Light" w:hAnsi="Lato Light"/>
+          <w:b/>
+          <w:sz w:val="20"/>
+          <w:szCs w:val="20"/>
+        </w:rPr>
+      </w:pPr>
+      <w:r>
+        <w:rPr>
+          <w:rFonts w:ascii="Lato Light" w:hAnsi="Lato Light"/>
+          <w:b/>
+          <w:sz w:val="20"/>
+          <w:szCs w:val="20"/>
+        </w:rPr>
+        <w:t>disperse()</w:t>
+      </w:r>
+    </w:p>
+    <w:p>
+      <w:pPr>
+        <w:ind w:left="720"/>
+        <w:rPr>
+          <w:rFonts w:ascii="Lato Light" w:hAnsi="Lato Light"/>
+          <w:sz w:val="20"/>
+          <w:szCs w:val="20"/>
+        </w:rPr>
+      </w:pPr>
+      <w:r>
+        <w:rPr>
+          <w:rFonts w:ascii="Lato Light" w:hAnsi="Lato Light"/>
+          <w:sz w:val="20"/>
+          <w:szCs w:val="20"/>
+        </w:rPr>
+        <w:t xml:space="preserve">This is a </w:t>
+      </w:r>
+      <w:r>
+        <w:rPr>
+          <w:rFonts w:ascii="Lato Light" w:hAnsi="Lato Light"/>
+          <w:sz w:val="20"/>
+          <w:szCs w:val="20"/>
+        </w:rPr>
+        <w:t>custom-built</w:t>
+      </w:r>
+      <w:r>
+        <w:rPr>
+          <w:rFonts w:ascii="Lato Light" w:hAnsi="Lato Light"/>
+          <w:sz w:val="20"/>
+          <w:szCs w:val="20"/>
+        </w:rPr>
+        <w:t xml:space="preserve"> function to search for indexes to disperse C_SHIFT in S_SECOND_THIRD.</w:t>
+      </w:r>
+      <w:r>
+        <w:rPr>
+          <w:rFonts w:ascii="Lato Light" w:hAnsi="Lato Light"/>
+          <w:sz w:val="20"/>
+          <w:szCs w:val="20"/>
+        </w:rPr>
+        <w:t xml:space="preserve"> I initialize an empty index array. I loop through C_SHIFT and run a second loop through S_SECOND_THIRD. Each time there is a match for a C_SHIFT character in S_SECOND_THIRD and given that index is the minimum currently in the index array (to make sure that indexes are incrementally picked for dispersion), I append it to the array. Once all indexes are calculated for each C_SHIFT character, return is triggered.</w:t>
+      </w:r>
+    </w:p>
+    <w:p>
+      <w:pPr>
+        <w:ind w:firstLine="720"/>
+        <w:rPr>
+          <w:rFonts w:ascii="Lato Light" w:hAnsi="Lato Light"/>
+          <w:sz w:val="20"/>
+          <w:szCs w:val="20"/>
+        </w:rPr>
+      </w:pPr>
+    </w:p>
+    <w:p>
+      <w:pPr>
+        <w:ind w:firstLine="720"/>
+        <w:rPr>
+          <w:rFonts w:ascii="Lato Light" w:hAnsi="Lato Light"/>
+          <w:sz w:val="20"/>
+          <w:szCs w:val="20"/>
+        </w:rPr>
+      </w:pPr>
+      <w:r>
+        <w:rPr>
+          <w:rFonts w:ascii="Lato Light" w:hAnsi="Lato Light"/>
+          <w:sz w:val="20"/>
+          <w:szCs w:val="20"/>
+        </w:rPr>
+        <w:t>Worst Case Time Complexity – O(S_Len * C_Len * 2/3)</w:t>
+      </w:r>
+    </w:p>
+    <w:p>
+      <w:pPr>
+        <w:ind w:firstLine="720"/>
+        <w:rPr>
+          <w:rFonts w:ascii="Lato Light" w:hAnsi="Lato Light"/>
+          <w:sz w:val="20"/>
+          <w:szCs w:val="20"/>
+        </w:rPr>
+      </w:pPr>
+    </w:p>
+    <w:p>
+      <w:pPr>
+        <w:ind w:firstLine="720"/>
+        <w:rPr>
+          <w:rFonts w:ascii="Lato Light" w:hAnsi="Lato Light"/>
+          <w:sz w:val="20"/>
+          <w:szCs w:val="20"/>
+        </w:rPr>
+      </w:pPr>
+      <w:r>
+        <w:rPr>
+          <w:rFonts w:ascii="Lato Light" w:hAnsi="Lato Light"/>
+          <w:sz w:val="20"/>
+          <w:szCs w:val="20"/>
+        </w:rPr>
+        <w:t>shiftText(), KMPSearch() and getNext() functions are subsequently triggered similar to Part A.</w:t>
+      </w:r>
+    </w:p>
+    <w:p>
+      <w:pPr>
+        <w:rPr>
+          <w:rFonts w:ascii="Lato Light" w:hAnsi="Lato Light"/>
+          <w:sz w:val="20"/>
+          <w:szCs w:val="20"/>
+        </w:rPr>
+      </w:pPr>
+    </w:p>
+    <w:p>
+      <w:pPr>
+        <w:rPr>
+          <w:rFonts w:ascii="Lato Light" w:hAnsi="Lato Light"/>
+        </w:rPr>
+      </w:pPr>
+      <w:r>
+        <w:rPr>
+          <w:rFonts w:ascii="Lato Light" w:hAnsi="Lato Light"/>
+        </w:rPr>
+        <w:t>Solving Part D</w:t>
+      </w:r>
+    </w:p>
+    <w:p>
+      <w:pPr>
+        <w:ind w:firstLine="720"/>
+        <w:rPr>
+          <w:rFonts w:ascii="Lato Light" w:hAnsi="Lato Light"/>
+          <w:sz w:val="20"/>
+          <w:szCs w:val="20"/>
+        </w:rPr>
+      </w:pPr>
+      <w:r>
+        <w:rPr>
+          <w:rFonts w:ascii="Lato Light" w:hAnsi="Lato Light"/>
+          <w:b/>
+          <w:sz w:val="20"/>
+          <w:szCs w:val="20"/>
+        </w:rPr>
+        <w:t>disperse_occurrences_recursion_part_d()</w:t>
+      </w:r>
+    </w:p>
+    <w:p>
+      <w:pPr>
+        <w:ind w:left="720"/>
+        <w:rPr>
+          <w:rFonts w:ascii="Lato Light" w:hAnsi="Lato Light"/>
+          <w:sz w:val="20"/>
+          <w:szCs w:val="20"/>
+        </w:rPr>
+      </w:pPr>
+      <w:r>
+        <w:rPr>
+          <w:rFonts w:ascii="Lato Light" w:hAnsi="Lato Light"/>
+          <w:sz w:val="20"/>
+          <w:szCs w:val="20"/>
+        </w:rPr>
+        <w:t>Main</w:t>
+      </w:r>
+      <w:r>
+        <w:rPr>
+          <w:rFonts w:ascii="Lato Light" w:hAnsi="Lato Light"/>
+          <w:sz w:val="20"/>
+          <w:szCs w:val="20"/>
+        </w:rPr>
+        <w:t xml:space="preserve"> function to solve part D. Similar to part C, I find C_SHIFT by passing C (list) as an argument to the shiftText() function. I subset the first and second third of the S string. I used recursion to search for </w:t>
       </w:r>
       <w:r>
         <w:rPr>
@@ -2847,7 +3154,87 @@
           <w:sz w:val="20"/>
           <w:szCs w:val="20"/>
         </w:rPr>
-        <w:t xml:space="preserve">occurrence is replaced using C_SHIFT in </w:t>
+        <w:t>occurrences inside first third using KMPSearch() and search for dispersion indexes for C_SHIFT occurrences inside second third using disperse(). The exit return condition for the function is that -</w:t>
+      </w:r>
+      <w:r>
+        <w:rPr>
+          <w:rFonts w:ascii="Lato Light" w:hAnsi="Lato Light"/>
+          <w:sz w:val="20"/>
+          <w:szCs w:val="20"/>
+        </w:rPr>
+        <w:t xml:space="preserve"> there is no more </w:t>
+      </w:r>
+      <w:r>
+        <w:rPr>
+          <w:rFonts w:ascii="Lato Light" w:hAnsi="Lato Light"/>
+          <w:sz w:val="20"/>
+          <w:szCs w:val="20"/>
+        </w:rPr>
+        <w:t xml:space="preserve">C (list) </w:t>
+      </w:r>
+      <w:r>
+        <w:rPr>
+          <w:rFonts w:ascii="Lato Light" w:hAnsi="Lato Light"/>
+          <w:sz w:val="20"/>
+          <w:szCs w:val="20"/>
+        </w:rPr>
+        <w:t>occurrences inside first third</w:t>
+      </w:r>
+      <w:r>
+        <w:rPr>
+          <w:rFonts w:ascii="Lato Light" w:hAnsi="Lato Light"/>
+          <w:sz w:val="20"/>
+          <w:szCs w:val="20"/>
+        </w:rPr>
+        <w:t xml:space="preserve"> </w:t>
+      </w:r>
+      <w:r>
+        <w:rPr>
+          <w:rFonts w:ascii="Lato Light" w:hAnsi="Lato Light"/>
+          <w:sz w:val="20"/>
+          <w:szCs w:val="20"/>
+        </w:rPr>
+        <w:t xml:space="preserve">and </w:t>
+      </w:r>
+      <w:r>
+        <w:rPr>
+          <w:rFonts w:ascii="Lato Light" w:hAnsi="Lato Light"/>
+          <w:sz w:val="20"/>
+          <w:szCs w:val="20"/>
+        </w:rPr>
+        <w:t xml:space="preserve">full-length </w:t>
+      </w:r>
+      <w:r>
+        <w:rPr>
+          <w:rFonts w:ascii="Lato Light" w:hAnsi="Lato Light"/>
+          <w:sz w:val="20"/>
+          <w:szCs w:val="20"/>
+        </w:rPr>
+        <w:t xml:space="preserve">C_SHIFT </w:t>
+      </w:r>
+      <w:r>
+        <w:rPr>
+          <w:rFonts w:ascii="Lato Light" w:hAnsi="Lato Light"/>
+          <w:sz w:val="20"/>
+          <w:szCs w:val="20"/>
+        </w:rPr>
+        <w:t>capable to be dispersed inside</w:t>
+      </w:r>
+      <w:r>
+        <w:rPr>
+          <w:rFonts w:ascii="Lato Light" w:hAnsi="Lato Light"/>
+          <w:sz w:val="20"/>
+          <w:szCs w:val="20"/>
+        </w:rPr>
+        <w:t xml:space="preserve"> second third</w:t>
+      </w:r>
+      <w:r>
+        <w:rPr>
+          <w:rFonts w:ascii="Lato Light" w:hAnsi="Lato Light"/>
+          <w:sz w:val="20"/>
+          <w:szCs w:val="20"/>
+        </w:rPr>
+        <w:t xml:space="preserve">. During each run C (list) occurrence is replaced using C_SHIFT in </w:t>
       </w:r>
       <w:r>
         <w:rPr>
@@ -2863,88 +3250,66 @@
           <w:sz w:val="20"/>
           <w:szCs w:val="20"/>
         </w:rPr>
-        <w:t xml:space="preserve"> and C_SHIFT occurrence is replaced using </w:t>
-      </w:r>
-      <w:r>
-        <w:rPr>
-          <w:rFonts w:ascii="Lato Light" w:hAnsi="Lato Light"/>
-          <w:sz w:val="20"/>
-          <w:szCs w:val="20"/>
-        </w:rPr>
-        <w:t>C</w:t>
-      </w:r>
-      <w:r>
-        <w:rPr>
-          <w:rFonts w:ascii="Lato Light" w:hAnsi="Lato Light"/>
-          <w:sz w:val="20"/>
-          <w:szCs w:val="20"/>
-        </w:rPr>
-        <w:t xml:space="preserve"> (list)</w:t>
-      </w:r>
-      <w:r>
-        <w:rPr>
-          <w:rFonts w:ascii="Lato Light" w:hAnsi="Lato Light"/>
-          <w:sz w:val="20"/>
-          <w:szCs w:val="20"/>
-        </w:rPr>
-        <w:t xml:space="preserve"> </w:t>
-      </w:r>
-      <w:r>
-        <w:rPr>
-          <w:rFonts w:ascii="Lato Light" w:hAnsi="Lato Light"/>
-          <w:sz w:val="20"/>
-          <w:szCs w:val="20"/>
-        </w:rPr>
-        <w:t>in S_SECOND_THIRD. Return is triggered when there are no more occurrences. E</w:t>
-      </w:r>
-      <w:r>
-        <w:rPr>
-          <w:rFonts w:ascii="Lato Light" w:hAnsi="Lato Light"/>
-          <w:sz w:val="20"/>
-          <w:szCs w:val="20"/>
-        </w:rPr>
-        <w:t xml:space="preserve">ach time when we replace the substring in S it may create new substring in S that matches C or </w:t>
-      </w:r>
-      <w:r>
-        <w:rPr>
-          <w:rFonts w:ascii="Lato Light" w:hAnsi="Lato Light"/>
-          <w:sz w:val="20"/>
-          <w:szCs w:val="20"/>
-        </w:rPr>
-        <w:t>C_SHIFT</w:t>
-      </w:r>
-      <w:r>
-        <w:rPr>
-          <w:rFonts w:ascii="Lato Light" w:hAnsi="Lato Light"/>
-          <w:sz w:val="20"/>
-          <w:szCs w:val="20"/>
-        </w:rPr>
-        <w:t>.</w:t>
-      </w:r>
-      <w:r>
-        <w:rPr>
-          <w:rFonts w:ascii="Lato Light" w:hAnsi="Lato Light"/>
-          <w:sz w:val="20"/>
-          <w:szCs w:val="20"/>
-        </w:rPr>
-        <w:t xml:space="preserve"> </w:t>
-      </w:r>
-      <w:r>
-        <w:rPr>
-          <w:rFonts w:ascii="Lato Light" w:hAnsi="Lato Light"/>
-          <w:sz w:val="20"/>
-          <w:szCs w:val="20"/>
-        </w:rPr>
-        <w:t xml:space="preserve">This is applicable for this part of the problem as well. </w:t>
-      </w:r>
-      <w:r>
-        <w:rPr>
-          <w:rFonts w:ascii="Lato Light" w:hAnsi="Lato Light"/>
-          <w:sz w:val="20"/>
-          <w:szCs w:val="20"/>
-        </w:rPr>
-        <w:t>So, the while loop may run multiple times.</w:t>
-      </w:r>
+        <w:t xml:space="preserve"> and C_SHIFT occurrence is replaced using C (list) in S_SECOND_THIRD. </w:t>
+      </w:r>
+      <w:r>
+        <w:rPr>
+          <w:rFonts w:ascii="Lato Light" w:hAnsi="Lato Light"/>
+          <w:sz w:val="20"/>
+          <w:szCs w:val="20"/>
+        </w:rPr>
+        <w:t>disperse_occurrences_recursion_part_d()</w:t>
+      </w:r>
+      <w:r>
+        <w:rPr>
+          <w:rFonts w:ascii="Lato Light" w:hAnsi="Lato Light"/>
+          <w:sz w:val="20"/>
+          <w:szCs w:val="20"/>
+        </w:rPr>
+        <w:t xml:space="preserve"> is triggered as return each </w:t>
+      </w:r>
+      <w:r>
+        <w:rPr>
+          <w:rFonts w:ascii="Lato Light" w:hAnsi="Lato Light"/>
+          <w:sz w:val="20"/>
+          <w:szCs w:val="20"/>
+        </w:rPr>
+        <w:t xml:space="preserve">time </w:t>
+      </w:r>
+      <w:r>
+        <w:rPr>
+          <w:rFonts w:ascii="Lato Light" w:hAnsi="Lato Light"/>
+          <w:sz w:val="20"/>
+          <w:szCs w:val="20"/>
+        </w:rPr>
+        <w:t>after</w:t>
+      </w:r>
+      <w:r>
+        <w:rPr>
+          <w:rFonts w:ascii="Lato Light" w:hAnsi="Lato Light"/>
+          <w:sz w:val="20"/>
+          <w:szCs w:val="20"/>
+        </w:rPr>
+        <w:t xml:space="preserve"> we replace the substring in S</w:t>
+      </w:r>
+      <w:r>
+        <w:rPr>
+          <w:rFonts w:ascii="Lato Light" w:hAnsi="Lato Light"/>
+          <w:sz w:val="20"/>
+          <w:szCs w:val="20"/>
+        </w:rPr>
+        <w:t xml:space="preserve"> and there are more occurrences to be switched.</w:t>
+      </w:r>
+    </w:p>
+    <w:p>
+      <w:pPr>
+        <w:ind w:firstLine="720"/>
+        <w:rPr>
+          <w:rFonts w:ascii="Lato Light" w:hAnsi="Lato Light"/>
+          <w:sz w:val="20"/>
+          <w:szCs w:val="20"/>
+        </w:rPr>
+      </w:pPr>
     </w:p>
     <w:p>
       <w:pPr>
@@ -2955,6 +3320,14 @@
           <w:szCs w:val="20"/>
         </w:rPr>
       </w:pPr>
+      <w:r>
+        <w:rPr>
+          <w:rFonts w:ascii="Lato Light" w:hAnsi="Lato Light"/>
+          <w:sz w:val="20"/>
+          <w:szCs w:val="20"/>
+        </w:rPr>
+        <w:t>Overall Time Complexity - O(S_Len * K)</w:t>
+      </w:r>
     </w:p>
     <w:p>
       <w:pPr>
@@ -2965,30 +3338,6 @@
           <w:szCs w:val="20"/>
         </w:rPr>
       </w:pPr>
-      <w:r>
-        <w:rPr>
-          <w:rFonts w:ascii="Lato Light" w:hAnsi="Lato Light"/>
-          <w:sz w:val="20"/>
-          <w:szCs w:val="20"/>
-        </w:rPr>
-        <w:t xml:space="preserve">Time Complexity to search for substring in </w:t>
-      </w:r>
-      <w:r>
-        <w:rPr>
-          <w:rFonts w:ascii="Lato Light" w:hAnsi="Lato Light"/>
-          <w:sz w:val="20"/>
-          <w:szCs w:val="20"/>
-        </w:rPr>
-        <w:t>S_FIRST_THIRD</w:t>
-      </w:r>
-      <w:r>
-        <w:rPr>
-          <w:rFonts w:ascii="Lato Light" w:hAnsi="Lato Light"/>
-          <w:sz w:val="20"/>
-          <w:szCs w:val="20"/>
-        </w:rPr>
-        <w:t xml:space="preserve"> – O(S_Len*1/3)</w:t>
-      </w:r>
     </w:p>
     <w:p>
       <w:pPr>
@@ -3005,619 +3354,6 @@
           <w:sz w:val="20"/>
           <w:szCs w:val="20"/>
         </w:rPr>
-        <w:t xml:space="preserve">Time Complexity to search for substring in </w:t>
-      </w:r>
-      <w:r>
-        <w:rPr>
-          <w:rFonts w:ascii="Lato Light" w:hAnsi="Lato Light"/>
-          <w:sz w:val="20"/>
-          <w:szCs w:val="20"/>
-        </w:rPr>
-        <w:t>S_</w:t>
-      </w:r>
-      <w:r>
-        <w:rPr>
-          <w:rFonts w:ascii="Lato Light" w:hAnsi="Lato Light"/>
-          <w:sz w:val="20"/>
-          <w:szCs w:val="20"/>
-        </w:rPr>
-        <w:t>SECOND</w:t>
-      </w:r>
-      <w:r>
-        <w:rPr>
-          <w:rFonts w:ascii="Lato Light" w:hAnsi="Lato Light"/>
-          <w:sz w:val="20"/>
-          <w:szCs w:val="20"/>
-        </w:rPr>
-        <w:t>_THIRD</w:t>
-      </w:r>
-      <w:r>
-        <w:rPr>
-          <w:rFonts w:ascii="Lato Light" w:hAnsi="Lato Light"/>
-          <w:sz w:val="20"/>
-          <w:szCs w:val="20"/>
-        </w:rPr>
-        <w:t xml:space="preserve"> – O(S_Len * C_Len * 2/3)</w:t>
-      </w:r>
-    </w:p>
-    <w:p>
-      <w:pPr>
-        <w:ind w:left="720"/>
-        <w:rPr>
-          <w:rFonts w:ascii="Lato Light" w:hAnsi="Lato Light"/>
-          <w:sz w:val="20"/>
-          <w:szCs w:val="20"/>
-        </w:rPr>
-      </w:pPr>
-    </w:p>
-    <w:p>
-      <w:pPr>
-        <w:ind w:left="720"/>
-        <w:rPr>
-          <w:rFonts w:ascii="Lato Light" w:hAnsi="Lato Light"/>
-          <w:sz w:val="20"/>
-          <w:szCs w:val="20"/>
-        </w:rPr>
-      </w:pPr>
-      <w:r>
-        <w:rPr>
-          <w:rFonts w:ascii="Lato Light" w:hAnsi="Lato Light"/>
-          <w:sz w:val="20"/>
-          <w:szCs w:val="20"/>
-        </w:rPr>
-        <w:t>Time Complexity for search – min(</w:t>
-      </w:r>
-      <w:r>
-        <w:rPr>
-          <w:rFonts w:ascii="Lato Light" w:hAnsi="Lato Light"/>
-          <w:sz w:val="20"/>
-          <w:szCs w:val="20"/>
-        </w:rPr>
-        <w:t>S_Len*1/3</w:t>
-      </w:r>
-      <w:r>
-        <w:rPr>
-          <w:rFonts w:ascii="Lato Light" w:hAnsi="Lato Light"/>
-          <w:sz w:val="20"/>
-          <w:szCs w:val="20"/>
-        </w:rPr>
-        <w:t xml:space="preserve">, </w:t>
-      </w:r>
-      <w:r>
-        <w:rPr>
-          <w:rFonts w:ascii="Lato Light" w:hAnsi="Lato Light"/>
-          <w:sz w:val="20"/>
-          <w:szCs w:val="20"/>
-        </w:rPr>
-        <w:t>S_Len * C_Len * 2/3</w:t>
-      </w:r>
-      <w:r>
-        <w:rPr>
-          <w:rFonts w:ascii="Lato Light" w:hAnsi="Lato Light"/>
-          <w:sz w:val="20"/>
-          <w:szCs w:val="20"/>
-        </w:rPr>
-        <w:t>)</w:t>
-      </w:r>
-    </w:p>
-    <w:p>
-      <w:pPr>
-        <w:ind w:left="720"/>
-        <w:rPr>
-          <w:rFonts w:ascii="Lato Light" w:hAnsi="Lato Light"/>
-          <w:sz w:val="20"/>
-          <w:szCs w:val="20"/>
-        </w:rPr>
-      </w:pPr>
-    </w:p>
-    <w:p>
-      <w:pPr>
-        <w:ind w:left="720"/>
-        <w:rPr>
-          <w:rFonts w:ascii="Lato Light" w:hAnsi="Lato Light"/>
-          <w:sz w:val="20"/>
-          <w:szCs w:val="20"/>
-        </w:rPr>
-      </w:pPr>
-      <w:r>
-        <w:rPr>
-          <w:rFonts w:ascii="Lato Light" w:hAnsi="Lato Light"/>
-          <w:sz w:val="20"/>
-          <w:szCs w:val="20"/>
-        </w:rPr>
-        <w:t>Overall Time Complexity - O(S_Len * K)</w:t>
-      </w:r>
-    </w:p>
-    <w:p>
-      <w:pPr>
-        <w:ind w:left="720"/>
-        <w:rPr>
-          <w:rFonts w:ascii="Lato Light" w:hAnsi="Lato Light"/>
-          <w:sz w:val="20"/>
-          <w:szCs w:val="20"/>
-        </w:rPr>
-      </w:pPr>
-      <w:r>
-        <w:rPr>
-          <w:rFonts w:ascii="Lato Light" w:hAnsi="Lato Light"/>
-          <w:sz w:val="20"/>
-          <w:szCs w:val="20"/>
-        </w:rPr>
-        <w:t xml:space="preserve">K – Number of times we have to search through string S so that there are no further occurrences </w:t>
-      </w:r>
-      <w:r>
-        <w:rPr>
-          <w:rFonts w:ascii="Lato Light" w:hAnsi="Lato Light"/>
-          <w:sz w:val="20"/>
-          <w:szCs w:val="20"/>
-        </w:rPr>
-        <w:t>of or</w:t>
-      </w:r>
-      <w:r>
-        <w:rPr>
-          <w:rFonts w:ascii="Lato Light" w:hAnsi="Lato Light"/>
-          <w:sz w:val="20"/>
-          <w:szCs w:val="20"/>
-        </w:rPr>
-        <w:t xml:space="preserve"> C_SHIFT substrings.</w:t>
-      </w:r>
-    </w:p>
-    <w:p>
-      <w:pPr>
-        <w:ind w:firstLine="720"/>
-        <w:rPr>
-          <w:rFonts w:ascii="Lato Light" w:hAnsi="Lato Light"/>
-          <w:sz w:val="20"/>
-          <w:szCs w:val="20"/>
-        </w:rPr>
-      </w:pPr>
-    </w:p>
-    <w:p>
-      <w:pPr>
-        <w:ind w:firstLine="720"/>
-        <w:rPr>
-          <w:rFonts w:ascii="Lato Light" w:hAnsi="Lato Light"/>
-          <w:b/>
-          <w:sz w:val="20"/>
-          <w:szCs w:val="20"/>
-        </w:rPr>
-      </w:pPr>
-      <w:r>
-        <w:rPr>
-          <w:rFonts w:ascii="Lato Light" w:hAnsi="Lato Light"/>
-          <w:b/>
-          <w:sz w:val="20"/>
-          <w:szCs w:val="20"/>
-        </w:rPr>
-        <w:t>disperse()</w:t>
-      </w:r>
-    </w:p>
-    <w:p>
-      <w:pPr>
-        <w:ind w:left="720"/>
-        <w:rPr>
-          <w:rFonts w:ascii="Lato Light" w:hAnsi="Lato Light"/>
-          <w:sz w:val="20"/>
-          <w:szCs w:val="20"/>
-        </w:rPr>
-      </w:pPr>
-      <w:r>
-        <w:rPr>
-          <w:rFonts w:ascii="Lato Light" w:hAnsi="Lato Light"/>
-          <w:sz w:val="20"/>
-          <w:szCs w:val="20"/>
-        </w:rPr>
-        <w:t xml:space="preserve">This is a </w:t>
-      </w:r>
-      <w:r>
-        <w:rPr>
-          <w:rFonts w:ascii="Lato Light" w:hAnsi="Lato Light"/>
-          <w:sz w:val="20"/>
-          <w:szCs w:val="20"/>
-        </w:rPr>
-        <w:t>custom-built</w:t>
-      </w:r>
-      <w:r>
-        <w:rPr>
-          <w:rFonts w:ascii="Lato Light" w:hAnsi="Lato Light"/>
-          <w:sz w:val="20"/>
-          <w:szCs w:val="20"/>
-        </w:rPr>
-        <w:t xml:space="preserve"> function to search for indexes to disperse C_SHIFT in S_SECOND_THIRD.</w:t>
-      </w:r>
-      <w:r>
-        <w:rPr>
-          <w:rFonts w:ascii="Lato Light" w:hAnsi="Lato Light"/>
-          <w:sz w:val="20"/>
-          <w:szCs w:val="20"/>
-        </w:rPr>
-        <w:t xml:space="preserve"> I initialize an empty index array. I loop through C_SHIFT and run a second loop through S_SECOND_THIRD. Each time there is a match for a C_SHIFT character in S_SECOND_THIRD and given that index is the minimum currently in the index array (to make sure that indexes are incrementally picked for dispersion), I append it to the array. Once all indexes are calculated for each C_SHIFT character, return is triggered.</w:t>
-      </w:r>
-    </w:p>
-    <w:p>
-      <w:pPr>
-        <w:ind w:firstLine="720"/>
-        <w:rPr>
-          <w:rFonts w:ascii="Lato Light" w:hAnsi="Lato Light"/>
-          <w:sz w:val="20"/>
-          <w:szCs w:val="20"/>
-        </w:rPr>
-      </w:pPr>
-    </w:p>
-    <w:p>
-      <w:pPr>
-        <w:ind w:firstLine="720"/>
-        <w:rPr>
-          <w:rFonts w:ascii="Lato Light" w:hAnsi="Lato Light"/>
-          <w:sz w:val="20"/>
-          <w:szCs w:val="20"/>
-        </w:rPr>
-      </w:pPr>
-      <w:r>
-        <w:rPr>
-          <w:rFonts w:ascii="Lato Light" w:hAnsi="Lato Light"/>
-          <w:sz w:val="20"/>
-          <w:szCs w:val="20"/>
-        </w:rPr>
-        <w:t>Worst Case Time Complexity – O(S_Len * C_Len * 2/3)</w:t>
-      </w:r>
-    </w:p>
-    <w:p>
-      <w:pPr>
-        <w:ind w:firstLine="720"/>
-        <w:rPr>
-          <w:rFonts w:ascii="Lato Light" w:hAnsi="Lato Light"/>
-          <w:sz w:val="20"/>
-          <w:szCs w:val="20"/>
-        </w:rPr>
-      </w:pPr>
-    </w:p>
-    <w:p>
-      <w:pPr>
-        <w:ind w:firstLine="720"/>
-        <w:rPr>
-          <w:rFonts w:ascii="Lato Light" w:hAnsi="Lato Light"/>
-          <w:sz w:val="20"/>
-          <w:szCs w:val="20"/>
-        </w:rPr>
-      </w:pPr>
-      <w:r>
-        <w:rPr>
-          <w:rFonts w:ascii="Lato Light" w:hAnsi="Lato Light"/>
-          <w:sz w:val="20"/>
-          <w:szCs w:val="20"/>
-        </w:rPr>
-        <w:t>shiftText(), KMPSearch() and getNext() functions are subsequently triggered similar to Part A.</w:t>
-      </w:r>
-    </w:p>
-    <w:p>
-      <w:pPr>
-        <w:rPr>
-          <w:rFonts w:ascii="Lato Light" w:hAnsi="Lato Light"/>
-          <w:sz w:val="20"/>
-          <w:szCs w:val="20"/>
-        </w:rPr>
-      </w:pPr>
-    </w:p>
-    <w:p>
-      <w:pPr>
-        <w:rPr>
-          <w:rFonts w:ascii="Lato Light" w:hAnsi="Lato Light"/>
-        </w:rPr>
-      </w:pPr>
-      <w:r>
-        <w:rPr>
-          <w:rFonts w:ascii="Lato Light" w:hAnsi="Lato Light"/>
-        </w:rPr>
-        <w:t>Solving Part D</w:t>
-      </w:r>
-    </w:p>
-    <w:p>
-      <w:pPr>
-        <w:ind w:firstLine="720"/>
-        <w:rPr>
-          <w:rFonts w:ascii="Lato Light" w:hAnsi="Lato Light"/>
-          <w:sz w:val="20"/>
-          <w:szCs w:val="20"/>
-        </w:rPr>
-      </w:pPr>
-      <w:r>
-        <w:rPr>
-          <w:rFonts w:ascii="Lato Light" w:hAnsi="Lato Light"/>
-          <w:b/>
-          <w:sz w:val="20"/>
-          <w:szCs w:val="20"/>
-        </w:rPr>
-        <w:t>disperse_occurrences_recursion_part_d()</w:t>
-      </w:r>
-    </w:p>
-    <w:p>
-      <w:pPr>
-        <w:ind w:left="720"/>
-        <w:rPr>
-          <w:rFonts w:ascii="Lato Light" w:hAnsi="Lato Light"/>
-          <w:sz w:val="20"/>
-          <w:szCs w:val="20"/>
-        </w:rPr>
-      </w:pPr>
-      <w:r>
-        <w:rPr>
-          <w:rFonts w:ascii="Lato Light" w:hAnsi="Lato Light"/>
-          <w:sz w:val="20"/>
-          <w:szCs w:val="20"/>
-        </w:rPr>
-        <w:t>Main</w:t>
-      </w:r>
-      <w:r>
-        <w:rPr>
-          <w:rFonts w:ascii="Lato Light" w:hAnsi="Lato Light"/>
-          <w:sz w:val="20"/>
-          <w:szCs w:val="20"/>
-        </w:rPr>
-        <w:t xml:space="preserve"> function to solve part </w:t>
-      </w:r>
-      <w:r>
-        <w:rPr>
-          <w:rFonts w:ascii="Lato Light" w:hAnsi="Lato Light"/>
-          <w:sz w:val="20"/>
-          <w:szCs w:val="20"/>
-        </w:rPr>
-        <w:t>D</w:t>
-      </w:r>
-      <w:r>
-        <w:rPr>
-          <w:rFonts w:ascii="Lato Light" w:hAnsi="Lato Light"/>
-          <w:sz w:val="20"/>
-          <w:szCs w:val="20"/>
-        </w:rPr>
-        <w:t xml:space="preserve">. Similar to part </w:t>
-      </w:r>
-      <w:r>
-        <w:rPr>
-          <w:rFonts w:ascii="Lato Light" w:hAnsi="Lato Light"/>
-          <w:sz w:val="20"/>
-          <w:szCs w:val="20"/>
-        </w:rPr>
-        <w:t>C</w:t>
-      </w:r>
-      <w:r>
-        <w:rPr>
-          <w:rFonts w:ascii="Lato Light" w:hAnsi="Lato Light"/>
-          <w:sz w:val="20"/>
-          <w:szCs w:val="20"/>
-        </w:rPr>
-        <w:t xml:space="preserve">, I find C_SHIFT by passing C (list) as an argument to the shiftText() function. I subset the first and second third of the S string. I used recursion to search for </w:t>
-      </w:r>
-      <w:r>
-        <w:rPr>
-          <w:rFonts w:ascii="Lato Light" w:hAnsi="Lato Light"/>
-          <w:sz w:val="20"/>
-          <w:szCs w:val="20"/>
-        </w:rPr>
-        <w:t>C</w:t>
-      </w:r>
-      <w:r>
-        <w:rPr>
-          <w:rFonts w:ascii="Lato Light" w:hAnsi="Lato Light"/>
-          <w:sz w:val="20"/>
-          <w:szCs w:val="20"/>
-        </w:rPr>
-        <w:t xml:space="preserve"> (list)</w:t>
-      </w:r>
-      <w:r>
-        <w:rPr>
-          <w:rFonts w:ascii="Lato Light" w:hAnsi="Lato Light"/>
-          <w:sz w:val="20"/>
-          <w:szCs w:val="20"/>
-        </w:rPr>
-        <w:t xml:space="preserve"> </w:t>
-      </w:r>
-      <w:r>
-        <w:rPr>
-          <w:rFonts w:ascii="Lato Light" w:hAnsi="Lato Light"/>
-          <w:sz w:val="20"/>
-          <w:szCs w:val="20"/>
-        </w:rPr>
-        <w:t>occurrences inside first third using KMPSearch() and search for dispersion indexes for C_SHIFT occurrences inside second third using disperse(). The exit return condition for the function is that -</w:t>
-      </w:r>
-      <w:r>
-        <w:rPr>
-          <w:rFonts w:ascii="Lato Light" w:hAnsi="Lato Light"/>
-          <w:sz w:val="20"/>
-          <w:szCs w:val="20"/>
-        </w:rPr>
-        <w:t xml:space="preserve"> there is no more </w:t>
-      </w:r>
-      <w:r>
-        <w:rPr>
-          <w:rFonts w:ascii="Lato Light" w:hAnsi="Lato Light"/>
-          <w:sz w:val="20"/>
-          <w:szCs w:val="20"/>
-        </w:rPr>
-        <w:t xml:space="preserve">C (list) </w:t>
-      </w:r>
-      <w:r>
-        <w:rPr>
-          <w:rFonts w:ascii="Lato Light" w:hAnsi="Lato Light"/>
-          <w:sz w:val="20"/>
-          <w:szCs w:val="20"/>
-        </w:rPr>
-        <w:t>occurrences inside first third</w:t>
-      </w:r>
-      <w:r>
-        <w:rPr>
-          <w:rFonts w:ascii="Lato Light" w:hAnsi="Lato Light"/>
-          <w:sz w:val="20"/>
-          <w:szCs w:val="20"/>
-        </w:rPr>
-        <w:t xml:space="preserve"> </w:t>
-      </w:r>
-      <w:r>
-        <w:rPr>
-          <w:rFonts w:ascii="Lato Light" w:hAnsi="Lato Light"/>
-          <w:sz w:val="20"/>
-          <w:szCs w:val="20"/>
-        </w:rPr>
-        <w:t xml:space="preserve">and </w:t>
-      </w:r>
-      <w:r>
-        <w:rPr>
-          <w:rFonts w:ascii="Lato Light" w:hAnsi="Lato Light"/>
-          <w:sz w:val="20"/>
-          <w:szCs w:val="20"/>
-        </w:rPr>
-        <w:t xml:space="preserve">full-length </w:t>
-      </w:r>
-      <w:r>
-        <w:rPr>
-          <w:rFonts w:ascii="Lato Light" w:hAnsi="Lato Light"/>
-          <w:sz w:val="20"/>
-          <w:szCs w:val="20"/>
-        </w:rPr>
-        <w:t xml:space="preserve">C_SHIFT </w:t>
-      </w:r>
-      <w:r>
-        <w:rPr>
-          <w:rFonts w:ascii="Lato Light" w:hAnsi="Lato Light"/>
-          <w:sz w:val="20"/>
-          <w:szCs w:val="20"/>
-        </w:rPr>
-        <w:t>capable to be dispersed inside</w:t>
-      </w:r>
-      <w:r>
-        <w:rPr>
-          <w:rFonts w:ascii="Lato Light" w:hAnsi="Lato Light"/>
-          <w:sz w:val="20"/>
-          <w:szCs w:val="20"/>
-        </w:rPr>
-        <w:t xml:space="preserve"> second third</w:t>
-      </w:r>
-      <w:r>
-        <w:rPr>
-          <w:rFonts w:ascii="Lato Light" w:hAnsi="Lato Light"/>
-          <w:sz w:val="20"/>
-          <w:szCs w:val="20"/>
-        </w:rPr>
-        <w:t xml:space="preserve">. During each run C (list) occurrence is replaced using C_SHIFT in </w:t>
-      </w:r>
-      <w:r>
-        <w:rPr>
-          <w:rFonts w:ascii="Lato Light" w:hAnsi="Lato Light"/>
-          <w:sz w:val="20"/>
-          <w:szCs w:val="20"/>
-        </w:rPr>
-        <w:t>S_FIRST_THIRD</w:t>
-      </w:r>
-      <w:r>
-        <w:rPr>
-          <w:rFonts w:ascii="Lato Light" w:hAnsi="Lato Light"/>
-          <w:sz w:val="20"/>
-          <w:szCs w:val="20"/>
-        </w:rPr>
-        <w:t xml:space="preserve"> and C_SHIFT occurrence is replaced using C (list) in S_SECOND_THIRD. </w:t>
-      </w:r>
-      <w:r>
-        <w:rPr>
-          <w:rFonts w:ascii="Lato Light" w:hAnsi="Lato Light"/>
-          <w:sz w:val="20"/>
-          <w:szCs w:val="20"/>
-        </w:rPr>
-        <w:t>disperse_occurrences_recursion_part_d()</w:t>
-      </w:r>
-      <w:r>
-        <w:rPr>
-          <w:rFonts w:ascii="Lato Light" w:hAnsi="Lato Light"/>
-          <w:sz w:val="20"/>
-          <w:szCs w:val="20"/>
-        </w:rPr>
-        <w:t xml:space="preserve"> is triggered as return each </w:t>
-      </w:r>
-      <w:r>
-        <w:rPr>
-          <w:rFonts w:ascii="Lato Light" w:hAnsi="Lato Light"/>
-          <w:sz w:val="20"/>
-          <w:szCs w:val="20"/>
-        </w:rPr>
-        <w:t xml:space="preserve">time </w:t>
-      </w:r>
-      <w:r>
-        <w:rPr>
-          <w:rFonts w:ascii="Lato Light" w:hAnsi="Lato Light"/>
-          <w:sz w:val="20"/>
-          <w:szCs w:val="20"/>
-        </w:rPr>
-        <w:t>after</w:t>
-      </w:r>
-      <w:r>
-        <w:rPr>
-          <w:rFonts w:ascii="Lato Light" w:hAnsi="Lato Light"/>
-          <w:sz w:val="20"/>
-          <w:szCs w:val="20"/>
-        </w:rPr>
-        <w:t xml:space="preserve"> we replace the substring in S</w:t>
-      </w:r>
-      <w:r>
-        <w:rPr>
-          <w:rFonts w:ascii="Lato Light" w:hAnsi="Lato Light"/>
-          <w:sz w:val="20"/>
-          <w:szCs w:val="20"/>
-        </w:rPr>
-        <w:t xml:space="preserve"> and there are more occurrences to be switched.</w:t>
-      </w:r>
-    </w:p>
-    <w:p>
-      <w:pPr>
-        <w:ind w:firstLine="720"/>
-        <w:rPr>
-          <w:rFonts w:ascii="Lato Light" w:hAnsi="Lato Light"/>
-          <w:sz w:val="20"/>
-          <w:szCs w:val="20"/>
-        </w:rPr>
-      </w:pPr>
-    </w:p>
-    <w:p>
-      <w:pPr>
-        <w:ind w:left="720"/>
-        <w:rPr>
-          <w:rFonts w:ascii="Lato Light" w:hAnsi="Lato Light"/>
-          <w:sz w:val="20"/>
-          <w:szCs w:val="20"/>
-        </w:rPr>
-      </w:pPr>
-      <w:r>
-        <w:rPr>
-          <w:rFonts w:ascii="Lato Light" w:hAnsi="Lato Light"/>
-          <w:sz w:val="20"/>
-          <w:szCs w:val="20"/>
-        </w:rPr>
-        <w:t>Overall Time Complexity - O(S_Len * K)</w:t>
-      </w:r>
-    </w:p>
-    <w:p>
-      <w:pPr>
-        <w:ind w:left="720"/>
-        <w:rPr>
-          <w:rFonts w:ascii="Lato Light" w:hAnsi="Lato Light"/>
-          <w:sz w:val="20"/>
-          <w:szCs w:val="20"/>
-        </w:rPr>
-      </w:pPr>
-    </w:p>
-    <w:p>
-      <w:pPr>
-        <w:ind w:left="720"/>
-        <w:rPr>
-          <w:rFonts w:ascii="Lato Light" w:hAnsi="Lato Light"/>
-          <w:sz w:val="20"/>
-          <w:szCs w:val="20"/>
-        </w:rPr>
-      </w:pPr>
-      <w:r>
-        <w:rPr>
-          <w:rFonts w:ascii="Lato Light" w:hAnsi="Lato Light"/>
-          <w:sz w:val="20"/>
-          <w:szCs w:val="20"/>
-        </w:rPr>
         <w:t>shiftText(), KMPSearch()</w:t>
       </w:r>
       <w:r>
@@ -3651,8 +3387,6 @@
           <w:rFonts w:ascii="Lato Light" w:hAnsi="Lato Light"/>
         </w:rPr>
       </w:pPr>
-      <w:bookmarkStart w:id="0" w:name="_GoBack"/>
-      <w:bookmarkEnd w:id="0"/>
     </w:p>
     <w:p>
       <w:pPr>
@@ -3713,7 +3447,99 @@
           <w:sz w:val="20"/>
           <w:szCs w:val="20"/>
         </w:rPr>
-        <w:t>function recreates the range functionality in python</w:t>
+        <w:t xml:space="preserve">function recreates the range functionality in python. </w:t>
+      </w:r>
+      <w:r>
+        <w:rPr>
+          <w:rFonts w:ascii="Lato Light" w:hAnsi="Lato Light"/>
+          <w:sz w:val="20"/>
+          <w:szCs w:val="20"/>
+        </w:rPr>
+        <w:t xml:space="preserve">Using a while loop elements are added into a range array. The element values are incremented based on the step size. </w:t>
+      </w:r>
+      <w:r>
+        <w:rPr>
+          <w:rFonts w:ascii="Lato Light" w:hAnsi="Lato Light"/>
+          <w:sz w:val="20"/>
+          <w:szCs w:val="20"/>
+        </w:rPr>
+        <w:t>The arguments passed into the function are start(int): starting index, end(int): ending index and step(int): step size of the consecutive elements in the range. The function returns: rangeList(list): a list of values within the range and the given step value.</w:t>
+      </w:r>
+    </w:p>
+    <w:p>
+      <w:pPr>
+        <w:rPr>
+          <w:rFonts w:ascii="Lato Light" w:hAnsi="Lato Light"/>
+          <w:sz w:val="20"/>
+          <w:szCs w:val="20"/>
+        </w:rPr>
+      </w:pPr>
+    </w:p>
+    <w:p>
+      <w:pPr>
+        <w:rPr>
+          <w:rFonts w:ascii="Lato Light" w:hAnsi="Lato Light"/>
+          <w:sz w:val="20"/>
+          <w:szCs w:val="20"/>
+        </w:rPr>
+      </w:pPr>
+      <w:r>
+        <w:rPr>
+          <w:rFonts w:ascii="Lato Light" w:hAnsi="Lato Light"/>
+          <w:b/>
+          <w:sz w:val="20"/>
+          <w:szCs w:val="20"/>
+        </w:rPr>
+        <w:t>getListLength()</w:t>
+      </w:r>
+    </w:p>
+    <w:p>
+      <w:pPr>
+        <w:rPr>
+          <w:rFonts w:ascii="Lato Light" w:hAnsi="Lato Light"/>
+          <w:sz w:val="20"/>
+          <w:szCs w:val="20"/>
+        </w:rPr>
+      </w:pPr>
+      <w:r>
+        <w:rPr>
+          <w:rFonts w:ascii="Lato Light" w:hAnsi="Lato Light"/>
+          <w:sz w:val="20"/>
+          <w:szCs w:val="20"/>
+        </w:rPr>
+        <w:t>function returns the length of an array</w:t>
+      </w:r>
+      <w:r>
+        <w:rPr>
+          <w:rFonts w:ascii="Lato Light" w:hAnsi="Lato Light"/>
+          <w:sz w:val="20"/>
+          <w:szCs w:val="20"/>
+        </w:rPr>
+        <w:t xml:space="preserve">. While traversing through each element in the array using a for loop, a running counter is used to increment the size of the array. </w:t>
+      </w:r>
+      <w:r>
+        <w:rPr>
+          <w:rFonts w:ascii="Lato Light" w:hAnsi="Lato Light"/>
+          <w:sz w:val="20"/>
+          <w:szCs w:val="20"/>
+        </w:rPr>
+        <w:t>The arguments passed into the function are</w:t>
+      </w:r>
+      <w:r>
+        <w:rPr>
+          <w:rFonts w:ascii="Lato Light" w:hAnsi="Lato Light"/>
+          <w:sz w:val="20"/>
+          <w:szCs w:val="20"/>
+        </w:rPr>
+        <w:t xml:space="preserve"> </w:t>
+      </w:r>
+      <w:r>
+        <w:rPr>
+          <w:rFonts w:ascii="Lato Light" w:hAnsi="Lato Light"/>
+          <w:sz w:val="20"/>
+          <w:szCs w:val="20"/>
+        </w:rPr>
+        <w:t>myList(list): array for which the length has to be calculated</w:t>
       </w:r>
       <w:r>
         <w:rPr>
@@ -3729,87 +3555,31 @@
           <w:sz w:val="20"/>
           <w:szCs w:val="20"/>
         </w:rPr>
-        <w:t xml:space="preserve">Using a while loop elements are added into a range array. The element values are incremented based on the step size. </w:t>
-      </w:r>
-      <w:r>
-        <w:rPr>
-          <w:rFonts w:ascii="Lato Light" w:hAnsi="Lato Light"/>
-          <w:sz w:val="20"/>
-          <w:szCs w:val="20"/>
-        </w:rPr>
-        <w:t xml:space="preserve">The arguments passed into the function are </w:t>
-      </w:r>
-      <w:r>
-        <w:rPr>
-          <w:rFonts w:ascii="Lato Light" w:hAnsi="Lato Light"/>
-          <w:sz w:val="20"/>
-          <w:szCs w:val="20"/>
-        </w:rPr>
-        <w:t>start(int): starting index</w:t>
-      </w:r>
-      <w:r>
-        <w:rPr>
-          <w:rFonts w:ascii="Lato Light" w:hAnsi="Lato Light"/>
-          <w:sz w:val="20"/>
-          <w:szCs w:val="20"/>
-        </w:rPr>
-        <w:t xml:space="preserve">, </w:t>
-      </w:r>
-      <w:r>
-        <w:rPr>
-          <w:rFonts w:ascii="Lato Light" w:hAnsi="Lato Light"/>
-          <w:sz w:val="20"/>
-          <w:szCs w:val="20"/>
-        </w:rPr>
-        <w:t>end(int): ending index</w:t>
-      </w:r>
-      <w:r>
-        <w:rPr>
-          <w:rFonts w:ascii="Lato Light" w:hAnsi="Lato Light"/>
-          <w:sz w:val="20"/>
-          <w:szCs w:val="20"/>
-        </w:rPr>
-        <w:t xml:space="preserve"> and </w:t>
-      </w:r>
-      <w:r>
-        <w:rPr>
-          <w:rFonts w:ascii="Lato Light" w:hAnsi="Lato Light"/>
-          <w:sz w:val="20"/>
-          <w:szCs w:val="20"/>
-        </w:rPr>
-        <w:t>step(int): step size of the consecutive elements in the range</w:t>
-      </w:r>
-      <w:r>
-        <w:rPr>
-          <w:rFonts w:ascii="Lato Light" w:hAnsi="Lato Light"/>
-          <w:sz w:val="20"/>
-          <w:szCs w:val="20"/>
-        </w:rPr>
-        <w:t>. The function r</w:t>
-      </w:r>
-      <w:r>
-        <w:rPr>
-          <w:rFonts w:ascii="Lato Light" w:hAnsi="Lato Light"/>
-          <w:sz w:val="20"/>
-          <w:szCs w:val="20"/>
-        </w:rPr>
-        <w:t xml:space="preserve">eturns: rangeList(list): </w:t>
-      </w:r>
-      <w:r>
-        <w:rPr>
-          <w:rFonts w:ascii="Lato Light" w:hAnsi="Lato Light"/>
-          <w:sz w:val="20"/>
-          <w:szCs w:val="20"/>
-        </w:rPr>
-        <w:t>a</w:t>
-      </w:r>
-      <w:r>
-        <w:rPr>
-          <w:rFonts w:ascii="Lato Light" w:hAnsi="Lato Light"/>
-          <w:sz w:val="20"/>
-          <w:szCs w:val="20"/>
-        </w:rPr>
-        <w:t xml:space="preserve"> list of values within the range and the given step value</w:t>
+        <w:t>The function returns</w:t>
+      </w:r>
+      <w:r>
+        <w:rPr>
+          <w:rFonts w:ascii="Lato Light" w:hAnsi="Lato Light"/>
+          <w:sz w:val="20"/>
+          <w:szCs w:val="20"/>
+        </w:rPr>
+        <w:t>:</w:t>
+      </w:r>
+      <w:r>
+        <w:rPr>
+          <w:rFonts w:ascii="Lato Light" w:hAnsi="Lato Light"/>
+          <w:sz w:val="20"/>
+          <w:szCs w:val="20"/>
+        </w:rPr>
+        <w:t xml:space="preserve"> </w:t>
+      </w:r>
+      <w:r>
+        <w:rPr>
+          <w:rFonts w:ascii="Lato Light" w:hAnsi="Lato Light"/>
+          <w:sz w:val="20"/>
+          <w:szCs w:val="20"/>
+        </w:rPr>
+        <w:t>length(int) : length of array</w:t>
       </w:r>
       <w:r>
         <w:rPr>
@@ -3844,130 +3614,6 @@
           <w:sz w:val="20"/>
           <w:szCs w:val="20"/>
         </w:rPr>
-        <w:t>getListLength()</w:t>
-      </w:r>
-    </w:p>
-    <w:p>
-      <w:pPr>
-        <w:rPr>
-          <w:rFonts w:ascii="Lato Light" w:hAnsi="Lato Light"/>
-          <w:sz w:val="20"/>
-          <w:szCs w:val="20"/>
-        </w:rPr>
-      </w:pPr>
-      <w:r>
-        <w:rPr>
-          <w:rFonts w:ascii="Lato Light" w:hAnsi="Lato Light"/>
-          <w:sz w:val="20"/>
-          <w:szCs w:val="20"/>
-        </w:rPr>
-        <w:t>function returns the length of an array</w:t>
-      </w:r>
-      <w:r>
-        <w:rPr>
-          <w:rFonts w:ascii="Lato Light" w:hAnsi="Lato Light"/>
-          <w:sz w:val="20"/>
-          <w:szCs w:val="20"/>
-        </w:rPr>
-        <w:t xml:space="preserve">. While traversing through each element in the array using a for loop, a running counter is used to increment the size of the array. </w:t>
-      </w:r>
-      <w:r>
-        <w:rPr>
-          <w:rFonts w:ascii="Lato Light" w:hAnsi="Lato Light"/>
-          <w:sz w:val="20"/>
-          <w:szCs w:val="20"/>
-        </w:rPr>
-        <w:t>The arguments passed into the function are</w:t>
-      </w:r>
-      <w:r>
-        <w:rPr>
-          <w:rFonts w:ascii="Lato Light" w:hAnsi="Lato Light"/>
-          <w:sz w:val="20"/>
-          <w:szCs w:val="20"/>
-        </w:rPr>
-        <w:t xml:space="preserve"> </w:t>
-      </w:r>
-      <w:r>
-        <w:rPr>
-          <w:rFonts w:ascii="Lato Light" w:hAnsi="Lato Light"/>
-          <w:sz w:val="20"/>
-          <w:szCs w:val="20"/>
-        </w:rPr>
-        <w:t>myList(list): array for which the length has to be calculated</w:t>
-      </w:r>
-      <w:r>
-        <w:rPr>
-          <w:rFonts w:ascii="Lato Light" w:hAnsi="Lato Light"/>
-          <w:sz w:val="20"/>
-          <w:szCs w:val="20"/>
-        </w:rPr>
-        <w:t xml:space="preserve">. </w:t>
-      </w:r>
-      <w:r>
-        <w:rPr>
-          <w:rFonts w:ascii="Lato Light" w:hAnsi="Lato Light"/>
-          <w:sz w:val="20"/>
-          <w:szCs w:val="20"/>
-        </w:rPr>
-        <w:t>The function returns</w:t>
-      </w:r>
-      <w:r>
-        <w:rPr>
-          <w:rFonts w:ascii="Lato Light" w:hAnsi="Lato Light"/>
-          <w:sz w:val="20"/>
-          <w:szCs w:val="20"/>
-        </w:rPr>
-        <w:t>:</w:t>
-      </w:r>
-      <w:r>
-        <w:rPr>
-          <w:rFonts w:ascii="Lato Light" w:hAnsi="Lato Light"/>
-          <w:sz w:val="20"/>
-          <w:szCs w:val="20"/>
-        </w:rPr>
-        <w:t xml:space="preserve"> </w:t>
-      </w:r>
-      <w:r>
-        <w:rPr>
-          <w:rFonts w:ascii="Lato Light" w:hAnsi="Lato Light"/>
-          <w:sz w:val="20"/>
-          <w:szCs w:val="20"/>
-        </w:rPr>
-        <w:t>length(int) : length of array</w:t>
-      </w:r>
-      <w:r>
-        <w:rPr>
-          <w:rFonts w:ascii="Lato Light" w:hAnsi="Lato Light"/>
-          <w:sz w:val="20"/>
-          <w:szCs w:val="20"/>
-        </w:rPr>
-        <w:t>.</w:t>
-      </w:r>
-    </w:p>
-    <w:p>
-      <w:pPr>
-        <w:rPr>
-          <w:rFonts w:ascii="Lato Light" w:hAnsi="Lato Light"/>
-          <w:sz w:val="20"/>
-          <w:szCs w:val="20"/>
-        </w:rPr>
-      </w:pPr>
-    </w:p>
-    <w:p>
-      <w:pPr>
-        <w:rPr>
-          <w:rFonts w:ascii="Lato Light" w:hAnsi="Lato Light"/>
-          <w:sz w:val="20"/>
-          <w:szCs w:val="20"/>
-        </w:rPr>
-      </w:pPr>
-      <w:r>
-        <w:rPr>
-          <w:rFonts w:ascii="Lato Light" w:hAnsi="Lato Light"/>
-          <w:b/>
-          <w:sz w:val="20"/>
-          <w:szCs w:val="20"/>
-        </w:rPr>
         <w:t>ceil()</w:t>
       </w:r>
     </w:p>
@@ -4025,15 +3671,7 @@
           <w:sz w:val="20"/>
           <w:szCs w:val="20"/>
         </w:rPr>
-        <w:t xml:space="preserve"> </w:t>
-      </w:r>
-      <w:r>
-        <w:rPr>
-          <w:rFonts w:ascii="Lato Light" w:hAnsi="Lato Light"/>
-          <w:sz w:val="20"/>
-          <w:szCs w:val="20"/>
-        </w:rPr>
-        <w:t>num(float): value to find ceil for</w:t>
+        <w:t xml:space="preserve"> num(float): value to find ceil for</w:t>
       </w:r>
       <w:r>
         <w:rPr>
@@ -4464,23 +4102,7 @@
           <w:sz w:val="20"/>
           <w:szCs w:val="20"/>
         </w:rPr>
-        <w:t xml:space="preserve">: testing </w:t>
-      </w:r>
-      <w:r>
-        <w:rPr>
-          <w:rFonts w:ascii="Lato Light" w:hAnsi="Lato Light"/>
-          <w:sz w:val="20"/>
-          <w:szCs w:val="20"/>
-        </w:rPr>
-        <w:t>getListLength</w:t>
-      </w:r>
-      <w:r>
-        <w:rPr>
-          <w:rFonts w:ascii="Lato Light" w:hAnsi="Lato Light"/>
-          <w:sz w:val="20"/>
-          <w:szCs w:val="20"/>
-        </w:rPr>
-        <w:t xml:space="preserve"> function</w:t>
+        <w:t>: testing getListLength function</w:t>
       </w:r>
     </w:p>
     <w:p>
@@ -4502,39 +4124,15 @@
           <w:sz w:val="20"/>
           <w:szCs w:val="20"/>
         </w:rPr>
-        <w:t>test_getRangeList</w:t>
-      </w:r>
-      <w:r>
-        <w:rPr>
-          <w:rFonts w:ascii="Lato Light" w:hAnsi="Lato Light"/>
-          <w:sz w:val="20"/>
-          <w:szCs w:val="20"/>
-        </w:rPr>
-        <w:t>()</w:t>
-      </w:r>
-      <w:r>
-        <w:rPr>
-          <w:rFonts w:ascii="Lato Light" w:hAnsi="Lato Light"/>
-          <w:sz w:val="20"/>
-          <w:szCs w:val="20"/>
-        </w:rPr>
-        <w:t xml:space="preserve">: testing </w:t>
-      </w:r>
-      <w:r>
-        <w:rPr>
-          <w:rFonts w:ascii="Lato Light" w:hAnsi="Lato Light"/>
-          <w:sz w:val="20"/>
-          <w:szCs w:val="20"/>
-        </w:rPr>
-        <w:t>getRangeList</w:t>
-      </w:r>
-      <w:r>
-        <w:rPr>
-          <w:rFonts w:ascii="Lato Light" w:hAnsi="Lato Light"/>
-          <w:sz w:val="20"/>
-          <w:szCs w:val="20"/>
-        </w:rPr>
-        <w:t xml:space="preserve"> function</w:t>
+        <w:t>test_getRangeList()</w:t>
+      </w:r>
+      <w:r>
+        <w:rPr>
+          <w:rFonts w:ascii="Lato Light" w:hAnsi="Lato Light"/>
+          <w:sz w:val="20"/>
+          <w:szCs w:val="20"/>
+        </w:rPr>
+        <w:t>: testing getRangeList function</w:t>
       </w:r>
     </w:p>
     <w:p>
@@ -4556,39 +4154,15 @@
           <w:sz w:val="20"/>
           <w:szCs w:val="20"/>
         </w:rPr>
-        <w:t>test_shiftText</w:t>
-      </w:r>
-      <w:r>
-        <w:rPr>
-          <w:rFonts w:ascii="Lato Light" w:hAnsi="Lato Light"/>
-          <w:sz w:val="20"/>
-          <w:szCs w:val="20"/>
-        </w:rPr>
-        <w:t>()</w:t>
-      </w:r>
-      <w:r>
-        <w:rPr>
-          <w:rFonts w:ascii="Lato Light" w:hAnsi="Lato Light"/>
-          <w:sz w:val="20"/>
-          <w:szCs w:val="20"/>
-        </w:rPr>
-        <w:t xml:space="preserve">: testing </w:t>
-      </w:r>
-      <w:r>
-        <w:rPr>
-          <w:rFonts w:ascii="Lato Light" w:hAnsi="Lato Light"/>
-          <w:sz w:val="20"/>
-          <w:szCs w:val="20"/>
-        </w:rPr>
-        <w:t>shiftText</w:t>
-      </w:r>
-      <w:r>
-        <w:rPr>
-          <w:rFonts w:ascii="Lato Light" w:hAnsi="Lato Light"/>
-          <w:sz w:val="20"/>
-          <w:szCs w:val="20"/>
-        </w:rPr>
-        <w:t xml:space="preserve"> function</w:t>
+        <w:t>test_shiftText()</w:t>
+      </w:r>
+      <w:r>
+        <w:rPr>
+          <w:rFonts w:ascii="Lato Light" w:hAnsi="Lato Light"/>
+          <w:sz w:val="20"/>
+          <w:szCs w:val="20"/>
+        </w:rPr>
+        <w:t>: testing shiftText function</w:t>
       </w:r>
     </w:p>
     <w:p>
@@ -4610,39 +4184,15 @@
           <w:sz w:val="20"/>
           <w:szCs w:val="20"/>
         </w:rPr>
-        <w:t>test_KMPSearch(</w:t>
-      </w:r>
-      <w:r>
-        <w:rPr>
-          <w:rFonts w:ascii="Lato Light" w:hAnsi="Lato Light"/>
-          <w:sz w:val="20"/>
-          <w:szCs w:val="20"/>
-        </w:rPr>
-        <w:t>)</w:t>
-      </w:r>
-      <w:r>
-        <w:rPr>
-          <w:rFonts w:ascii="Lato Light" w:hAnsi="Lato Light"/>
-          <w:sz w:val="20"/>
-          <w:szCs w:val="20"/>
-        </w:rPr>
-        <w:t xml:space="preserve">: testing </w:t>
-      </w:r>
-      <w:r>
-        <w:rPr>
-          <w:rFonts w:ascii="Lato Light" w:hAnsi="Lato Light"/>
-          <w:sz w:val="20"/>
-          <w:szCs w:val="20"/>
-        </w:rPr>
-        <w:t>KMPSearch</w:t>
-      </w:r>
-      <w:r>
-        <w:rPr>
-          <w:rFonts w:ascii="Lato Light" w:hAnsi="Lato Light"/>
-          <w:sz w:val="20"/>
-          <w:szCs w:val="20"/>
-        </w:rPr>
-        <w:t xml:space="preserve"> function</w:t>
+        <w:t>test_KMPSearch()</w:t>
+      </w:r>
+      <w:r>
+        <w:rPr>
+          <w:rFonts w:ascii="Lato Light" w:hAnsi="Lato Light"/>
+          <w:sz w:val="20"/>
+          <w:szCs w:val="20"/>
+        </w:rPr>
+        <w:t>: testing KMPSearch function</w:t>
       </w:r>
     </w:p>
     <w:p>
@@ -4664,15 +4214,7 @@
           <w:sz w:val="20"/>
           <w:szCs w:val="20"/>
         </w:rPr>
-        <w:t>test_partA(</w:t>
-      </w:r>
-      <w:r>
-        <w:rPr>
-          <w:rFonts w:ascii="Lato Light" w:hAnsi="Lato Light"/>
-          <w:sz w:val="20"/>
-          <w:szCs w:val="20"/>
-        </w:rPr>
-        <w:t>)</w:t>
+        <w:t>test_partA()</w:t>
       </w:r>
       <w:r>
         <w:rPr>
@@ -4702,15 +4244,7 @@
           <w:sz w:val="20"/>
           <w:szCs w:val="20"/>
         </w:rPr>
-        <w:t>test_partB(</w:t>
-      </w:r>
-      <w:r>
-        <w:rPr>
-          <w:rFonts w:ascii="Lato Light" w:hAnsi="Lato Light"/>
-          <w:sz w:val="20"/>
-          <w:szCs w:val="20"/>
-        </w:rPr>
-        <w:t>)</w:t>
+        <w:t>test_partB()</w:t>
       </w:r>
       <w:r>
         <w:rPr>
@@ -4741,39 +4275,15 @@
           <w:szCs w:val="20"/>
         </w:rPr>
         <w:lastRenderedPageBreak/>
-        <w:t>test_partC(</w:t>
-      </w:r>
-      <w:r>
-        <w:rPr>
-          <w:rFonts w:ascii="Lato Light" w:hAnsi="Lato Light"/>
-          <w:sz w:val="20"/>
-          <w:szCs w:val="20"/>
-        </w:rPr>
-        <w:t>)</w:t>
-      </w:r>
-      <w:r>
-        <w:rPr>
-          <w:rFonts w:ascii="Lato Light" w:hAnsi="Lato Light"/>
-          <w:sz w:val="20"/>
-          <w:szCs w:val="20"/>
-        </w:rPr>
-        <w:t xml:space="preserve">: </w:t>
-      </w:r>
-      <w:r>
-        <w:rPr>
-          <w:rFonts w:ascii="Lato Light" w:hAnsi="Lato Light"/>
-          <w:sz w:val="20"/>
-          <w:szCs w:val="20"/>
-        </w:rPr>
-        <w:t xml:space="preserve">testing </w:t>
-      </w:r>
-      <w:r>
-        <w:rPr>
-          <w:rFonts w:ascii="Lato Light" w:hAnsi="Lato Light"/>
-          <w:sz w:val="20"/>
-          <w:szCs w:val="20"/>
-        </w:rPr>
-        <w:t>disperse_occurrences_part_c function</w:t>
+        <w:t>test_partC()</w:t>
+      </w:r>
+      <w:r>
+        <w:rPr>
+          <w:rFonts w:ascii="Lato Light" w:hAnsi="Lato Light"/>
+          <w:sz w:val="20"/>
+          <w:szCs w:val="20"/>
+        </w:rPr>
+        <w:t>: testing disperse_occurrences_part_c function</w:t>
       </w:r>
     </w:p>
     <w:p>
@@ -4795,39 +4305,15 @@
           <w:sz w:val="20"/>
           <w:szCs w:val="20"/>
         </w:rPr>
-        <w:t>test_partD(</w:t>
-      </w:r>
-      <w:r>
-        <w:rPr>
-          <w:rFonts w:ascii="Lato Light" w:hAnsi="Lato Light"/>
-          <w:sz w:val="20"/>
-          <w:szCs w:val="20"/>
-        </w:rPr>
-        <w:t>)</w:t>
-      </w:r>
-      <w:r>
-        <w:rPr>
-          <w:rFonts w:ascii="Lato Light" w:hAnsi="Lato Light"/>
-          <w:sz w:val="20"/>
-          <w:szCs w:val="20"/>
-        </w:rPr>
-        <w:t xml:space="preserve">: </w:t>
-      </w:r>
-      <w:r>
-        <w:rPr>
-          <w:rFonts w:ascii="Lato Light" w:hAnsi="Lato Light"/>
-          <w:sz w:val="20"/>
-          <w:szCs w:val="20"/>
-        </w:rPr>
-        <w:t>testing</w:t>
-      </w:r>
-      <w:r>
-        <w:rPr>
-          <w:rFonts w:ascii="Lato Light" w:hAnsi="Lato Light"/>
-          <w:sz w:val="20"/>
-          <w:szCs w:val="20"/>
-        </w:rPr>
-        <w:t xml:space="preserve"> disperse_occurrences_recursion_part_d function</w:t>
+        <w:t>test_partD()</w:t>
+      </w:r>
+      <w:r>
+        <w:rPr>
+          <w:rFonts w:ascii="Lato Light" w:hAnsi="Lato Light"/>
+          <w:sz w:val="20"/>
+          <w:szCs w:val="20"/>
+        </w:rPr>
+        <w:t>: testing disperse_occurrences_recursion_part_d function</w:t>
       </w:r>
     </w:p>
     <w:p>
@@ -4849,15 +4335,7 @@
           <w:sz w:val="20"/>
           <w:szCs w:val="20"/>
         </w:rPr>
-        <w:t>test_listToString</w:t>
-      </w:r>
-      <w:r>
-        <w:rPr>
-          <w:rFonts w:ascii="Lato Light" w:hAnsi="Lato Light"/>
-          <w:sz w:val="20"/>
-          <w:szCs w:val="20"/>
-        </w:rPr>
-        <w:t>()</w:t>
+        <w:t>test_listToString()</w:t>
       </w:r>
       <w:r>
         <w:rPr>
@@ -4866,6 +4344,1110 @@
           <w:szCs w:val="20"/>
         </w:rPr>
         <w:t>: testing listToString function</w:t>
+      </w:r>
+    </w:p>
+    <w:p>
+      <w:pPr>
+        <w:rPr>
+          <w:rFonts w:ascii="Lato Light" w:hAnsi="Lato Light"/>
+          <w:sz w:val="20"/>
+          <w:szCs w:val="20"/>
+        </w:rPr>
+      </w:pPr>
+    </w:p>
+    <w:p>
+      <w:pPr>
+        <w:rPr>
+          <w:rFonts w:ascii="Lato Light" w:hAnsi="Lato Light"/>
+          <w:sz w:val="28"/>
+          <w:szCs w:val="28"/>
+        </w:rPr>
+      </w:pPr>
+      <w:r>
+        <w:rPr>
+          <w:rFonts w:ascii="Lato Light" w:hAnsi="Lato Light"/>
+          <w:sz w:val="28"/>
+          <w:szCs w:val="28"/>
+        </w:rPr>
+        <w:t>Output</w:t>
+      </w:r>
+    </w:p>
+    <w:p>
+      <w:pPr>
+        <w:rPr>
+          <w:rFonts w:ascii="Lato Light" w:hAnsi="Lato Light"/>
+          <w:sz w:val="20"/>
+          <w:szCs w:val="20"/>
+        </w:rPr>
+      </w:pPr>
+      <w:r>
+        <w:rPr>
+          <w:rFonts w:ascii="Lato Light" w:hAnsi="Lato Light"/>
+          <w:sz w:val="20"/>
+          <w:szCs w:val="20"/>
+        </w:rPr>
+        <w:t xml:space="preserve">amal:quant_caesar_cipher amal$ python quant_caesar_cipher.py </w:t>
+      </w:r>
+    </w:p>
+    <w:p>
+      <w:pPr>
+        <w:rPr>
+          <w:rFonts w:ascii="Lato Light" w:hAnsi="Lato Light"/>
+          <w:sz w:val="20"/>
+          <w:szCs w:val="20"/>
+        </w:rPr>
+      </w:pPr>
+      <w:r>
+        <w:rPr>
+          <w:rFonts w:ascii="Lato Light" w:hAnsi="Lato Light"/>
+          <w:sz w:val="20"/>
+          <w:szCs w:val="20"/>
+        </w:rPr>
+        <w:t>test_KMPSearch (__main__.TestMethods) ... ok</w:t>
+      </w:r>
+    </w:p>
+    <w:p>
+      <w:pPr>
+        <w:rPr>
+          <w:rFonts w:ascii="Lato Light" w:hAnsi="Lato Light"/>
+          <w:sz w:val="20"/>
+          <w:szCs w:val="20"/>
+        </w:rPr>
+      </w:pPr>
+      <w:r>
+        <w:rPr>
+          <w:rFonts w:ascii="Lato Light" w:hAnsi="Lato Light"/>
+          <w:sz w:val="20"/>
+          <w:szCs w:val="20"/>
+        </w:rPr>
+        <w:t>test_getListLength (__main__.TestMethods) ... ok</w:t>
+      </w:r>
+    </w:p>
+    <w:p>
+      <w:pPr>
+        <w:rPr>
+          <w:rFonts w:ascii="Lato Light" w:hAnsi="Lato Light"/>
+          <w:sz w:val="20"/>
+          <w:szCs w:val="20"/>
+        </w:rPr>
+      </w:pPr>
+      <w:r>
+        <w:rPr>
+          <w:rFonts w:ascii="Lato Light" w:hAnsi="Lato Light"/>
+          <w:sz w:val="20"/>
+          <w:szCs w:val="20"/>
+        </w:rPr>
+        <w:t>test_getRangeList (__main__.TestMethods) ... ok</w:t>
+      </w:r>
+    </w:p>
+    <w:p>
+      <w:pPr>
+        <w:rPr>
+          <w:rFonts w:ascii="Lato Light" w:hAnsi="Lato Light"/>
+          <w:sz w:val="20"/>
+          <w:szCs w:val="20"/>
+        </w:rPr>
+      </w:pPr>
+      <w:r>
+        <w:rPr>
+          <w:rFonts w:ascii="Lato Light" w:hAnsi="Lato Light"/>
+          <w:sz w:val="20"/>
+          <w:szCs w:val="20"/>
+        </w:rPr>
+        <w:t>test_listToString (__main__.TestMethods) ... ok</w:t>
+      </w:r>
+    </w:p>
+    <w:p>
+      <w:pPr>
+        <w:rPr>
+          <w:rFonts w:ascii="Lato Light" w:hAnsi="Lato Light"/>
+          <w:sz w:val="20"/>
+          <w:szCs w:val="20"/>
+        </w:rPr>
+      </w:pPr>
+      <w:r>
+        <w:rPr>
+          <w:rFonts w:ascii="Lato Light" w:hAnsi="Lato Light"/>
+          <w:sz w:val="20"/>
+          <w:szCs w:val="20"/>
+        </w:rPr>
+        <w:t>test_partA (__main__.TestMethods) ... ok</w:t>
+      </w:r>
+    </w:p>
+    <w:p>
+      <w:pPr>
+        <w:rPr>
+          <w:rFonts w:ascii="Lato Light" w:hAnsi="Lato Light"/>
+          <w:sz w:val="20"/>
+          <w:szCs w:val="20"/>
+        </w:rPr>
+      </w:pPr>
+      <w:r>
+        <w:rPr>
+          <w:rFonts w:ascii="Lato Light" w:hAnsi="Lato Light"/>
+          <w:sz w:val="20"/>
+          <w:szCs w:val="20"/>
+        </w:rPr>
+        <w:t>test_partB (__main__.TestMethods) ... ok</w:t>
+      </w:r>
+    </w:p>
+    <w:p>
+      <w:pPr>
+        <w:rPr>
+          <w:rFonts w:ascii="Lato Light" w:hAnsi="Lato Light"/>
+          <w:sz w:val="20"/>
+          <w:szCs w:val="20"/>
+        </w:rPr>
+      </w:pPr>
+      <w:r>
+        <w:rPr>
+          <w:rFonts w:ascii="Lato Light" w:hAnsi="Lato Light"/>
+          <w:sz w:val="20"/>
+          <w:szCs w:val="20"/>
+        </w:rPr>
+        <w:t>test_partC (__main__.TestMethods) ... ok</w:t>
+      </w:r>
+    </w:p>
+    <w:p>
+      <w:pPr>
+        <w:rPr>
+          <w:rFonts w:ascii="Lato Light" w:hAnsi="Lato Light"/>
+          <w:sz w:val="20"/>
+          <w:szCs w:val="20"/>
+        </w:rPr>
+      </w:pPr>
+      <w:r>
+        <w:rPr>
+          <w:rFonts w:ascii="Lato Light" w:hAnsi="Lato Light"/>
+          <w:sz w:val="20"/>
+          <w:szCs w:val="20"/>
+        </w:rPr>
+        <w:t>test_partD (__main__.TestMethods) ... ok</w:t>
+      </w:r>
+    </w:p>
+    <w:p>
+      <w:pPr>
+        <w:rPr>
+          <w:rFonts w:ascii="Lato Light" w:hAnsi="Lato Light"/>
+          <w:sz w:val="20"/>
+          <w:szCs w:val="20"/>
+        </w:rPr>
+      </w:pPr>
+      <w:r>
+        <w:rPr>
+          <w:rFonts w:ascii="Lato Light" w:hAnsi="Lato Light"/>
+          <w:sz w:val="20"/>
+          <w:szCs w:val="20"/>
+        </w:rPr>
+        <w:t>test_shiftText (__main__.TestMethods) ... ok</w:t>
+      </w:r>
+    </w:p>
+    <w:p>
+      <w:pPr>
+        <w:rPr>
+          <w:rFonts w:ascii="Lato Light" w:hAnsi="Lato Light"/>
+          <w:sz w:val="20"/>
+          <w:szCs w:val="20"/>
+        </w:rPr>
+      </w:pPr>
+    </w:p>
+    <w:p>
+      <w:pPr>
+        <w:rPr>
+          <w:rFonts w:ascii="Lato Light" w:hAnsi="Lato Light"/>
+          <w:sz w:val="20"/>
+          <w:szCs w:val="20"/>
+        </w:rPr>
+      </w:pPr>
+      <w:r>
+        <w:rPr>
+          <w:rFonts w:ascii="Lato Light" w:hAnsi="Lato Light"/>
+          <w:sz w:val="20"/>
+          <w:szCs w:val="20"/>
+        </w:rPr>
+        <w:t>----------------------------------------------------------------------</w:t>
+      </w:r>
+    </w:p>
+    <w:p>
+      <w:pPr>
+        <w:rPr>
+          <w:rFonts w:ascii="Lato Light" w:hAnsi="Lato Light"/>
+          <w:sz w:val="20"/>
+          <w:szCs w:val="20"/>
+        </w:rPr>
+      </w:pPr>
+      <w:r>
+        <w:rPr>
+          <w:rFonts w:ascii="Lato Light" w:hAnsi="Lato Light"/>
+          <w:sz w:val="20"/>
+          <w:szCs w:val="20"/>
+        </w:rPr>
+        <w:t>Ran 9 tests in 0.001s</w:t>
+      </w:r>
+    </w:p>
+    <w:p>
+      <w:pPr>
+        <w:rPr>
+          <w:rFonts w:ascii="Lato Light" w:hAnsi="Lato Light"/>
+          <w:sz w:val="20"/>
+          <w:szCs w:val="20"/>
+        </w:rPr>
+      </w:pPr>
+      <w:bookmarkStart w:id="0" w:name="_GoBack"/>
+      <w:bookmarkEnd w:id="0"/>
+    </w:p>
+    <w:p>
+      <w:pPr>
+        <w:rPr>
+          <w:rFonts w:ascii="Lato Light" w:hAnsi="Lato Light"/>
+          <w:sz w:val="20"/>
+          <w:szCs w:val="20"/>
+        </w:rPr>
+      </w:pPr>
+      <w:r>
+        <w:rPr>
+          <w:rFonts w:ascii="Lato Light" w:hAnsi="Lato Light"/>
+          <w:sz w:val="20"/>
+          <w:szCs w:val="20"/>
+        </w:rPr>
+        <w:t>OK</w:t>
+      </w:r>
+    </w:p>
+    <w:p>
+      <w:pPr>
+        <w:rPr>
+          <w:rFonts w:ascii="Lato Light" w:hAnsi="Lato Light"/>
+          <w:sz w:val="20"/>
+          <w:szCs w:val="20"/>
+        </w:rPr>
+      </w:pPr>
+      <w:r>
+        <w:rPr>
+          <w:rFonts w:ascii="Lato Light" w:hAnsi="Lato Light"/>
+          <w:sz w:val="20"/>
+          <w:szCs w:val="20"/>
+        </w:rPr>
+        <w:t>S =  ABCXXABCXXBCDXXBCD</w:t>
+      </w:r>
+    </w:p>
+    <w:p>
+      <w:pPr>
+        <w:rPr>
+          <w:rFonts w:ascii="Lato Light" w:hAnsi="Lato Light"/>
+          <w:sz w:val="20"/>
+          <w:szCs w:val="20"/>
+        </w:rPr>
+      </w:pPr>
+      <w:r>
+        <w:rPr>
+          <w:rFonts w:ascii="Lato Light" w:hAnsi="Lato Light"/>
+          <w:sz w:val="20"/>
+          <w:szCs w:val="20"/>
+        </w:rPr>
+        <w:t>C =  ABC</w:t>
+      </w:r>
+    </w:p>
+    <w:p>
+      <w:pPr>
+        <w:rPr>
+          <w:rFonts w:ascii="Lato Light" w:hAnsi="Lato Light"/>
+          <w:sz w:val="20"/>
+          <w:szCs w:val="20"/>
+        </w:rPr>
+      </w:pPr>
+      <w:r>
+        <w:rPr>
+          <w:rFonts w:ascii="Lato Light" w:hAnsi="Lato Light"/>
+          <w:sz w:val="20"/>
+          <w:szCs w:val="20"/>
+        </w:rPr>
+        <w:t>N =  1</w:t>
+      </w:r>
+    </w:p>
+    <w:p>
+      <w:pPr>
+        <w:rPr>
+          <w:rFonts w:ascii="Lato Light" w:hAnsi="Lato Light"/>
+          <w:sz w:val="20"/>
+          <w:szCs w:val="20"/>
+        </w:rPr>
+      </w:pPr>
+      <w:r>
+        <w:rPr>
+          <w:rFonts w:ascii="Lato Light" w:hAnsi="Lato Light"/>
+          <w:sz w:val="20"/>
+          <w:szCs w:val="20"/>
+        </w:rPr>
+        <w:t>C_SHIFT =  BCD</w:t>
+      </w:r>
+    </w:p>
+    <w:p>
+      <w:pPr>
+        <w:rPr>
+          <w:rFonts w:ascii="Lato Light" w:hAnsi="Lato Light"/>
+          <w:sz w:val="20"/>
+          <w:szCs w:val="20"/>
+        </w:rPr>
+      </w:pPr>
+      <w:r>
+        <w:rPr>
+          <w:rFonts w:ascii="Lato Light" w:hAnsi="Lato Light"/>
+          <w:sz w:val="20"/>
+          <w:szCs w:val="20"/>
+        </w:rPr>
+        <w:t>S_PART_A =  BCDXXABCXXABCXXBCD</w:t>
+      </w:r>
+    </w:p>
+    <w:p>
+      <w:pPr>
+        <w:rPr>
+          <w:rFonts w:ascii="Lato Light" w:hAnsi="Lato Light"/>
+          <w:sz w:val="20"/>
+          <w:szCs w:val="20"/>
+        </w:rPr>
+      </w:pPr>
+      <w:r>
+        <w:rPr>
+          <w:rFonts w:ascii="Lato Light" w:hAnsi="Lato Light"/>
+          <w:sz w:val="20"/>
+          <w:szCs w:val="20"/>
+        </w:rPr>
+        <w:t>S_PART_B =  BCDXXABCXXABCXXBCD</w:t>
+      </w:r>
+    </w:p>
+    <w:p>
+      <w:pPr>
+        <w:rPr>
+          <w:rFonts w:ascii="Lato Light" w:hAnsi="Lato Light"/>
+          <w:sz w:val="20"/>
+          <w:szCs w:val="20"/>
+        </w:rPr>
+      </w:pPr>
+    </w:p>
+    <w:p>
+      <w:pPr>
+        <w:rPr>
+          <w:rFonts w:ascii="Lato Light" w:hAnsi="Lato Light"/>
+          <w:sz w:val="20"/>
+          <w:szCs w:val="20"/>
+        </w:rPr>
+      </w:pPr>
+      <w:r>
+        <w:rPr>
+          <w:rFonts w:ascii="Lato Light" w:hAnsi="Lato Light"/>
+          <w:sz w:val="20"/>
+          <w:szCs w:val="20"/>
+        </w:rPr>
+        <w:t xml:space="preserve">amal:quant_caesar_cipher amal$ python quant_caesar_cipher.py </w:t>
+      </w:r>
+    </w:p>
+    <w:p>
+      <w:pPr>
+        <w:rPr>
+          <w:rFonts w:ascii="Lato Light" w:hAnsi="Lato Light"/>
+          <w:sz w:val="20"/>
+          <w:szCs w:val="20"/>
+        </w:rPr>
+      </w:pPr>
+      <w:r>
+        <w:rPr>
+          <w:rFonts w:ascii="Lato Light" w:hAnsi="Lato Light"/>
+          <w:sz w:val="20"/>
+          <w:szCs w:val="20"/>
+        </w:rPr>
+        <w:t>test_KMPSearch (__main__.TestMethods) ... ok</w:t>
+      </w:r>
+    </w:p>
+    <w:p>
+      <w:pPr>
+        <w:rPr>
+          <w:rFonts w:ascii="Lato Light" w:hAnsi="Lato Light"/>
+          <w:sz w:val="20"/>
+          <w:szCs w:val="20"/>
+        </w:rPr>
+      </w:pPr>
+      <w:r>
+        <w:rPr>
+          <w:rFonts w:ascii="Lato Light" w:hAnsi="Lato Light"/>
+          <w:sz w:val="20"/>
+          <w:szCs w:val="20"/>
+        </w:rPr>
+        <w:t>test_getListLength (__main__.TestMethods) ... ok</w:t>
+      </w:r>
+    </w:p>
+    <w:p>
+      <w:pPr>
+        <w:rPr>
+          <w:rFonts w:ascii="Lato Light" w:hAnsi="Lato Light"/>
+          <w:sz w:val="20"/>
+          <w:szCs w:val="20"/>
+        </w:rPr>
+      </w:pPr>
+      <w:r>
+        <w:rPr>
+          <w:rFonts w:ascii="Lato Light" w:hAnsi="Lato Light"/>
+          <w:sz w:val="20"/>
+          <w:szCs w:val="20"/>
+        </w:rPr>
+        <w:t>test_getRangeList (__main__.TestMethods) ... ok</w:t>
+      </w:r>
+    </w:p>
+    <w:p>
+      <w:pPr>
+        <w:rPr>
+          <w:rFonts w:ascii="Lato Light" w:hAnsi="Lato Light"/>
+          <w:sz w:val="20"/>
+          <w:szCs w:val="20"/>
+        </w:rPr>
+      </w:pPr>
+      <w:r>
+        <w:rPr>
+          <w:rFonts w:ascii="Lato Light" w:hAnsi="Lato Light"/>
+          <w:sz w:val="20"/>
+          <w:szCs w:val="20"/>
+        </w:rPr>
+        <w:t>test_listToString (__main__.TestMethods) ... ok</w:t>
+      </w:r>
+    </w:p>
+    <w:p>
+      <w:pPr>
+        <w:rPr>
+          <w:rFonts w:ascii="Lato Light" w:hAnsi="Lato Light"/>
+          <w:sz w:val="20"/>
+          <w:szCs w:val="20"/>
+        </w:rPr>
+      </w:pPr>
+      <w:r>
+        <w:rPr>
+          <w:rFonts w:ascii="Lato Light" w:hAnsi="Lato Light"/>
+          <w:sz w:val="20"/>
+          <w:szCs w:val="20"/>
+        </w:rPr>
+        <w:t>test_partA (__main__.TestMethods) ... ok</w:t>
+      </w:r>
+    </w:p>
+    <w:p>
+      <w:pPr>
+        <w:rPr>
+          <w:rFonts w:ascii="Lato Light" w:hAnsi="Lato Light"/>
+          <w:sz w:val="20"/>
+          <w:szCs w:val="20"/>
+        </w:rPr>
+      </w:pPr>
+      <w:r>
+        <w:rPr>
+          <w:rFonts w:ascii="Lato Light" w:hAnsi="Lato Light"/>
+          <w:sz w:val="20"/>
+          <w:szCs w:val="20"/>
+        </w:rPr>
+        <w:t>test_partB (__main__.TestMethods) ... ok</w:t>
+      </w:r>
+    </w:p>
+    <w:p>
+      <w:pPr>
+        <w:rPr>
+          <w:rFonts w:ascii="Lato Light" w:hAnsi="Lato Light"/>
+          <w:sz w:val="20"/>
+          <w:szCs w:val="20"/>
+        </w:rPr>
+      </w:pPr>
+      <w:r>
+        <w:rPr>
+          <w:rFonts w:ascii="Lato Light" w:hAnsi="Lato Light"/>
+          <w:sz w:val="20"/>
+          <w:szCs w:val="20"/>
+        </w:rPr>
+        <w:t>test_partC (__main__.TestMethods) ... ok</w:t>
+      </w:r>
+    </w:p>
+    <w:p>
+      <w:pPr>
+        <w:rPr>
+          <w:rFonts w:ascii="Lato Light" w:hAnsi="Lato Light"/>
+          <w:sz w:val="20"/>
+          <w:szCs w:val="20"/>
+        </w:rPr>
+      </w:pPr>
+      <w:r>
+        <w:rPr>
+          <w:rFonts w:ascii="Lato Light" w:hAnsi="Lato Light"/>
+          <w:sz w:val="20"/>
+          <w:szCs w:val="20"/>
+        </w:rPr>
+        <w:t>test_partD (__main__.TestMethods) ... ok</w:t>
+      </w:r>
+    </w:p>
+    <w:p>
+      <w:pPr>
+        <w:rPr>
+          <w:rFonts w:ascii="Lato Light" w:hAnsi="Lato Light"/>
+          <w:sz w:val="20"/>
+          <w:szCs w:val="20"/>
+        </w:rPr>
+      </w:pPr>
+      <w:r>
+        <w:rPr>
+          <w:rFonts w:ascii="Lato Light" w:hAnsi="Lato Light"/>
+          <w:sz w:val="20"/>
+          <w:szCs w:val="20"/>
+        </w:rPr>
+        <w:t>test_shiftText (__main__.TestMethods) ... ok</w:t>
+      </w:r>
+    </w:p>
+    <w:p>
+      <w:pPr>
+        <w:rPr>
+          <w:rFonts w:ascii="Lato Light" w:hAnsi="Lato Light"/>
+          <w:sz w:val="20"/>
+          <w:szCs w:val="20"/>
+        </w:rPr>
+      </w:pPr>
+    </w:p>
+    <w:p>
+      <w:pPr>
+        <w:rPr>
+          <w:rFonts w:ascii="Lato Light" w:hAnsi="Lato Light"/>
+          <w:sz w:val="20"/>
+          <w:szCs w:val="20"/>
+        </w:rPr>
+      </w:pPr>
+      <w:r>
+        <w:rPr>
+          <w:rFonts w:ascii="Lato Light" w:hAnsi="Lato Light"/>
+          <w:sz w:val="20"/>
+          <w:szCs w:val="20"/>
+        </w:rPr>
+        <w:t>----------------------------------------------------------------------</w:t>
+      </w:r>
+    </w:p>
+    <w:p>
+      <w:pPr>
+        <w:rPr>
+          <w:rFonts w:ascii="Lato Light" w:hAnsi="Lato Light"/>
+          <w:sz w:val="20"/>
+          <w:szCs w:val="20"/>
+        </w:rPr>
+      </w:pPr>
+      <w:r>
+        <w:rPr>
+          <w:rFonts w:ascii="Lato Light" w:hAnsi="Lato Light"/>
+          <w:sz w:val="20"/>
+          <w:szCs w:val="20"/>
+        </w:rPr>
+        <w:t>Ran 9 tests in 0.001s</w:t>
+      </w:r>
+    </w:p>
+    <w:p>
+      <w:pPr>
+        <w:rPr>
+          <w:rFonts w:ascii="Lato Light" w:hAnsi="Lato Light"/>
+          <w:sz w:val="20"/>
+          <w:szCs w:val="20"/>
+        </w:rPr>
+      </w:pPr>
+    </w:p>
+    <w:p>
+      <w:pPr>
+        <w:rPr>
+          <w:rFonts w:ascii="Lato Light" w:hAnsi="Lato Light"/>
+          <w:sz w:val="20"/>
+          <w:szCs w:val="20"/>
+        </w:rPr>
+      </w:pPr>
+      <w:r>
+        <w:rPr>
+          <w:rFonts w:ascii="Lato Light" w:hAnsi="Lato Light"/>
+          <w:sz w:val="20"/>
+          <w:szCs w:val="20"/>
+        </w:rPr>
+        <w:t>OK</w:t>
+      </w:r>
+    </w:p>
+    <w:p>
+      <w:pPr>
+        <w:rPr>
+          <w:rFonts w:ascii="Lato Light" w:hAnsi="Lato Light"/>
+          <w:sz w:val="20"/>
+          <w:szCs w:val="20"/>
+        </w:rPr>
+      </w:pPr>
+      <w:r>
+        <w:rPr>
+          <w:rFonts w:ascii="Lato Light" w:hAnsi="Lato Light"/>
+          <w:sz w:val="20"/>
+          <w:szCs w:val="20"/>
+        </w:rPr>
+        <w:t>S =  ABCXXABCXXBXXCXDXBCD</w:t>
+      </w:r>
+    </w:p>
+    <w:p>
+      <w:pPr>
+        <w:rPr>
+          <w:rFonts w:ascii="Lato Light" w:hAnsi="Lato Light"/>
+          <w:sz w:val="20"/>
+          <w:szCs w:val="20"/>
+        </w:rPr>
+      </w:pPr>
+      <w:r>
+        <w:rPr>
+          <w:rFonts w:ascii="Lato Light" w:hAnsi="Lato Light"/>
+          <w:sz w:val="20"/>
+          <w:szCs w:val="20"/>
+        </w:rPr>
+        <w:t>C =  ABC</w:t>
+      </w:r>
+    </w:p>
+    <w:p>
+      <w:pPr>
+        <w:rPr>
+          <w:rFonts w:ascii="Lato Light" w:hAnsi="Lato Light"/>
+          <w:sz w:val="20"/>
+          <w:szCs w:val="20"/>
+        </w:rPr>
+      </w:pPr>
+      <w:r>
+        <w:rPr>
+          <w:rFonts w:ascii="Lato Light" w:hAnsi="Lato Light"/>
+          <w:sz w:val="20"/>
+          <w:szCs w:val="20"/>
+        </w:rPr>
+        <w:t>N =  1</w:t>
+      </w:r>
+    </w:p>
+    <w:p>
+      <w:pPr>
+        <w:rPr>
+          <w:rFonts w:ascii="Lato Light" w:hAnsi="Lato Light"/>
+          <w:sz w:val="20"/>
+          <w:szCs w:val="20"/>
+        </w:rPr>
+      </w:pPr>
+      <w:r>
+        <w:rPr>
+          <w:rFonts w:ascii="Lato Light" w:hAnsi="Lato Light"/>
+          <w:sz w:val="20"/>
+          <w:szCs w:val="20"/>
+        </w:rPr>
+        <w:t>C_SHIFT =  BCD</w:t>
+      </w:r>
+    </w:p>
+    <w:p>
+      <w:pPr>
+        <w:rPr>
+          <w:rFonts w:ascii="Lato Light" w:hAnsi="Lato Light"/>
+          <w:sz w:val="20"/>
+          <w:szCs w:val="20"/>
+        </w:rPr>
+      </w:pPr>
+      <w:r>
+        <w:rPr>
+          <w:rFonts w:ascii="Lato Light" w:hAnsi="Lato Light"/>
+          <w:sz w:val="20"/>
+          <w:szCs w:val="20"/>
+        </w:rPr>
+        <w:t>S_PART_C =  BCDXXABCXXAXXBXCXBCD</w:t>
+      </w:r>
+    </w:p>
+    <w:p>
+      <w:pPr>
+        <w:rPr>
+          <w:rFonts w:ascii="Lato Light" w:hAnsi="Lato Light"/>
+          <w:sz w:val="20"/>
+          <w:szCs w:val="20"/>
+        </w:rPr>
+      </w:pPr>
+      <w:r>
+        <w:rPr>
+          <w:rFonts w:ascii="Lato Light" w:hAnsi="Lato Light"/>
+          <w:sz w:val="20"/>
+          <w:szCs w:val="20"/>
+        </w:rPr>
+        <w:t>S_PART_D =  BCDXXABCXXAXXBXCXBCD</w:t>
+      </w:r>
+    </w:p>
+    <w:p>
+      <w:pPr>
+        <w:rPr>
+          <w:rFonts w:ascii="Lato Light" w:hAnsi="Lato Light"/>
+          <w:sz w:val="20"/>
+          <w:szCs w:val="20"/>
+        </w:rPr>
+      </w:pPr>
+    </w:p>
+    <w:p>
+      <w:pPr>
+        <w:rPr>
+          <w:rFonts w:ascii="Lato Light" w:hAnsi="Lato Light"/>
+          <w:sz w:val="20"/>
+          <w:szCs w:val="20"/>
+        </w:rPr>
+      </w:pPr>
+      <w:r>
+        <w:rPr>
+          <w:rFonts w:ascii="Lato Light" w:hAnsi="Lato Light"/>
+          <w:sz w:val="20"/>
+          <w:szCs w:val="20"/>
+        </w:rPr>
+        <w:t xml:space="preserve">amal:quant_caesar_cipher amal$ python quant_caesar_cipher.py </w:t>
+      </w:r>
+    </w:p>
+    <w:p>
+      <w:pPr>
+        <w:rPr>
+          <w:rFonts w:ascii="Lato Light" w:hAnsi="Lato Light"/>
+          <w:sz w:val="20"/>
+          <w:szCs w:val="20"/>
+        </w:rPr>
+      </w:pPr>
+      <w:r>
+        <w:rPr>
+          <w:rFonts w:ascii="Lato Light" w:hAnsi="Lato Light"/>
+          <w:sz w:val="20"/>
+          <w:szCs w:val="20"/>
+        </w:rPr>
+        <w:t>test_KMPSearch (__main__.TestMethods) ... ok</w:t>
+      </w:r>
+    </w:p>
+    <w:p>
+      <w:pPr>
+        <w:rPr>
+          <w:rFonts w:ascii="Lato Light" w:hAnsi="Lato Light"/>
+          <w:sz w:val="20"/>
+          <w:szCs w:val="20"/>
+        </w:rPr>
+      </w:pPr>
+      <w:r>
+        <w:rPr>
+          <w:rFonts w:ascii="Lato Light" w:hAnsi="Lato Light"/>
+          <w:sz w:val="20"/>
+          <w:szCs w:val="20"/>
+        </w:rPr>
+        <w:t>test_getListLength (__main__.TestMethods) ... ok</w:t>
+      </w:r>
+    </w:p>
+    <w:p>
+      <w:pPr>
+        <w:rPr>
+          <w:rFonts w:ascii="Lato Light" w:hAnsi="Lato Light"/>
+          <w:sz w:val="20"/>
+          <w:szCs w:val="20"/>
+        </w:rPr>
+      </w:pPr>
+      <w:r>
+        <w:rPr>
+          <w:rFonts w:ascii="Lato Light" w:hAnsi="Lato Light"/>
+          <w:sz w:val="20"/>
+          <w:szCs w:val="20"/>
+        </w:rPr>
+        <w:t>test_getRangeList (__main__.TestMethods) ... ok</w:t>
+      </w:r>
+    </w:p>
+    <w:p>
+      <w:pPr>
+        <w:rPr>
+          <w:rFonts w:ascii="Lato Light" w:hAnsi="Lato Light"/>
+          <w:sz w:val="20"/>
+          <w:szCs w:val="20"/>
+        </w:rPr>
+      </w:pPr>
+      <w:r>
+        <w:rPr>
+          <w:rFonts w:ascii="Lato Light" w:hAnsi="Lato Light"/>
+          <w:sz w:val="20"/>
+          <w:szCs w:val="20"/>
+        </w:rPr>
+        <w:lastRenderedPageBreak/>
+        <w:t>test_listToString (__main__.TestMethods) ... ok</w:t>
+      </w:r>
+    </w:p>
+    <w:p>
+      <w:pPr>
+        <w:rPr>
+          <w:rFonts w:ascii="Lato Light" w:hAnsi="Lato Light"/>
+          <w:sz w:val="20"/>
+          <w:szCs w:val="20"/>
+        </w:rPr>
+      </w:pPr>
+      <w:r>
+        <w:rPr>
+          <w:rFonts w:ascii="Lato Light" w:hAnsi="Lato Light"/>
+          <w:sz w:val="20"/>
+          <w:szCs w:val="20"/>
+        </w:rPr>
+        <w:t>test_partA (__main__.TestMethods) ... ok</w:t>
+      </w:r>
+    </w:p>
+    <w:p>
+      <w:pPr>
+        <w:rPr>
+          <w:rFonts w:ascii="Lato Light" w:hAnsi="Lato Light"/>
+          <w:sz w:val="20"/>
+          <w:szCs w:val="20"/>
+        </w:rPr>
+      </w:pPr>
+      <w:r>
+        <w:rPr>
+          <w:rFonts w:ascii="Lato Light" w:hAnsi="Lato Light"/>
+          <w:sz w:val="20"/>
+          <w:szCs w:val="20"/>
+        </w:rPr>
+        <w:t>test_partB (__main__.TestMethods) ... ok</w:t>
+      </w:r>
+    </w:p>
+    <w:p>
+      <w:pPr>
+        <w:rPr>
+          <w:rFonts w:ascii="Lato Light" w:hAnsi="Lato Light"/>
+          <w:sz w:val="20"/>
+          <w:szCs w:val="20"/>
+        </w:rPr>
+      </w:pPr>
+      <w:r>
+        <w:rPr>
+          <w:rFonts w:ascii="Lato Light" w:hAnsi="Lato Light"/>
+          <w:sz w:val="20"/>
+          <w:szCs w:val="20"/>
+        </w:rPr>
+        <w:t>test_partC (__main__.TestMethods) ... ok</w:t>
+      </w:r>
+    </w:p>
+    <w:p>
+      <w:pPr>
+        <w:rPr>
+          <w:rFonts w:ascii="Lato Light" w:hAnsi="Lato Light"/>
+          <w:sz w:val="20"/>
+          <w:szCs w:val="20"/>
+        </w:rPr>
+      </w:pPr>
+      <w:r>
+        <w:rPr>
+          <w:rFonts w:ascii="Lato Light" w:hAnsi="Lato Light"/>
+          <w:sz w:val="20"/>
+          <w:szCs w:val="20"/>
+        </w:rPr>
+        <w:t>test_partD (__main__.TestMethods) ... ok</w:t>
+      </w:r>
+    </w:p>
+    <w:p>
+      <w:pPr>
+        <w:rPr>
+          <w:rFonts w:ascii="Lato Light" w:hAnsi="Lato Light"/>
+          <w:sz w:val="20"/>
+          <w:szCs w:val="20"/>
+        </w:rPr>
+      </w:pPr>
+      <w:r>
+        <w:rPr>
+          <w:rFonts w:ascii="Lato Light" w:hAnsi="Lato Light"/>
+          <w:sz w:val="20"/>
+          <w:szCs w:val="20"/>
+        </w:rPr>
+        <w:t>test_shiftText (__main__.TestMethods) ... ok</w:t>
+      </w:r>
+    </w:p>
+    <w:p>
+      <w:pPr>
+        <w:rPr>
+          <w:rFonts w:ascii="Lato Light" w:hAnsi="Lato Light"/>
+          <w:sz w:val="20"/>
+          <w:szCs w:val="20"/>
+        </w:rPr>
+      </w:pPr>
+    </w:p>
+    <w:p>
+      <w:pPr>
+        <w:rPr>
+          <w:rFonts w:ascii="Lato Light" w:hAnsi="Lato Light"/>
+          <w:sz w:val="20"/>
+          <w:szCs w:val="20"/>
+        </w:rPr>
+      </w:pPr>
+      <w:r>
+        <w:rPr>
+          <w:rFonts w:ascii="Lato Light" w:hAnsi="Lato Light"/>
+          <w:sz w:val="20"/>
+          <w:szCs w:val="20"/>
+        </w:rPr>
+        <w:t>----------------------------------------------------------------------</w:t>
+      </w:r>
+    </w:p>
+    <w:p>
+      <w:pPr>
+        <w:rPr>
+          <w:rFonts w:ascii="Lato Light" w:hAnsi="Lato Light"/>
+          <w:sz w:val="20"/>
+          <w:szCs w:val="20"/>
+        </w:rPr>
+      </w:pPr>
+      <w:r>
+        <w:rPr>
+          <w:rFonts w:ascii="Lato Light" w:hAnsi="Lato Light"/>
+          <w:sz w:val="20"/>
+          <w:szCs w:val="20"/>
+        </w:rPr>
+        <w:t>Ran 9 tests in 0.001s</w:t>
+      </w:r>
+    </w:p>
+    <w:p>
+      <w:pPr>
+        <w:rPr>
+          <w:rFonts w:ascii="Lato Light" w:hAnsi="Lato Light"/>
+          <w:sz w:val="20"/>
+          <w:szCs w:val="20"/>
+        </w:rPr>
+      </w:pPr>
+    </w:p>
+    <w:p>
+      <w:pPr>
+        <w:rPr>
+          <w:rFonts w:ascii="Lato Light" w:hAnsi="Lato Light"/>
+          <w:sz w:val="20"/>
+          <w:szCs w:val="20"/>
+        </w:rPr>
+      </w:pPr>
+      <w:r>
+        <w:rPr>
+          <w:rFonts w:ascii="Lato Light" w:hAnsi="Lato Light"/>
+          <w:sz w:val="20"/>
+          <w:szCs w:val="20"/>
+        </w:rPr>
+        <w:t>OK</w:t>
+      </w:r>
+    </w:p>
+    <w:p>
+      <w:pPr>
+        <w:rPr>
+          <w:rFonts w:ascii="Lato Light" w:hAnsi="Lato Light"/>
+          <w:sz w:val="20"/>
+          <w:szCs w:val="20"/>
+        </w:rPr>
+      </w:pPr>
+      <w:r>
+        <w:rPr>
+          <w:rFonts w:ascii="Lato Light" w:hAnsi="Lato Light"/>
+          <w:sz w:val="20"/>
+          <w:szCs w:val="20"/>
+        </w:rPr>
+        <w:t>S =  ABCXXABCXXBXXCXDXBCD</w:t>
+      </w:r>
+    </w:p>
+    <w:p>
+      <w:pPr>
+        <w:rPr>
+          <w:rFonts w:ascii="Lato Light" w:hAnsi="Lato Light"/>
+          <w:sz w:val="20"/>
+          <w:szCs w:val="20"/>
+        </w:rPr>
+      </w:pPr>
+      <w:r>
+        <w:rPr>
+          <w:rFonts w:ascii="Lato Light" w:hAnsi="Lato Light"/>
+          <w:sz w:val="20"/>
+          <w:szCs w:val="20"/>
+        </w:rPr>
+        <w:t>C =  ABC</w:t>
+      </w:r>
+    </w:p>
+    <w:p>
+      <w:pPr>
+        <w:rPr>
+          <w:rFonts w:ascii="Lato Light" w:hAnsi="Lato Light"/>
+          <w:sz w:val="20"/>
+          <w:szCs w:val="20"/>
+        </w:rPr>
+      </w:pPr>
+      <w:r>
+        <w:rPr>
+          <w:rFonts w:ascii="Lato Light" w:hAnsi="Lato Light"/>
+          <w:sz w:val="20"/>
+          <w:szCs w:val="20"/>
+        </w:rPr>
+        <w:t>N =  1</w:t>
+      </w:r>
+    </w:p>
+    <w:p>
+      <w:pPr>
+        <w:rPr>
+          <w:rFonts w:ascii="Lato Light" w:hAnsi="Lato Light"/>
+          <w:sz w:val="20"/>
+          <w:szCs w:val="20"/>
+        </w:rPr>
+      </w:pPr>
+      <w:r>
+        <w:rPr>
+          <w:rFonts w:ascii="Lato Light" w:hAnsi="Lato Light"/>
+          <w:sz w:val="20"/>
+          <w:szCs w:val="20"/>
+        </w:rPr>
+        <w:t>C_SHIFT =  BCD</w:t>
+      </w:r>
+    </w:p>
+    <w:p>
+      <w:pPr>
+        <w:rPr>
+          <w:rFonts w:ascii="Lato Light" w:hAnsi="Lato Light"/>
+          <w:sz w:val="20"/>
+          <w:szCs w:val="20"/>
+        </w:rPr>
+      </w:pPr>
+      <w:r>
+        <w:rPr>
+          <w:rFonts w:ascii="Lato Light" w:hAnsi="Lato Light"/>
+          <w:sz w:val="20"/>
+          <w:szCs w:val="20"/>
+        </w:rPr>
+        <w:t>S_PART_A =  BCDXXABCXXBXXCXDXABC</w:t>
+      </w:r>
+    </w:p>
+    <w:p>
+      <w:pPr>
+        <w:rPr>
+          <w:rFonts w:ascii="Lato Light" w:hAnsi="Lato Light"/>
+          <w:sz w:val="20"/>
+          <w:szCs w:val="20"/>
+        </w:rPr>
+      </w:pPr>
+      <w:r>
+        <w:rPr>
+          <w:rFonts w:ascii="Lato Light" w:hAnsi="Lato Light"/>
+          <w:sz w:val="20"/>
+          <w:szCs w:val="20"/>
+        </w:rPr>
+        <w:t>S_PART_B =  BCDXXABCXXBXXCXDXABC</w:t>
+      </w:r>
+    </w:p>
+    <w:p>
+      <w:pPr>
+        <w:rPr>
+          <w:rFonts w:ascii="Lato Light" w:hAnsi="Lato Light"/>
+          <w:sz w:val="20"/>
+          <w:szCs w:val="20"/>
+        </w:rPr>
+      </w:pPr>
+      <w:r>
+        <w:rPr>
+          <w:rFonts w:ascii="Lato Light" w:hAnsi="Lato Light"/>
+          <w:sz w:val="20"/>
+          <w:szCs w:val="20"/>
+        </w:rPr>
+        <w:t>S_PART_C =  BCDXXABCXXAXXBXCXBCD</w:t>
+      </w:r>
+    </w:p>
+    <w:p>
+      <w:pPr>
+        <w:rPr>
+          <w:rFonts w:ascii="Lato Light" w:hAnsi="Lato Light"/>
+          <w:sz w:val="20"/>
+          <w:szCs w:val="20"/>
+        </w:rPr>
+      </w:pPr>
+      <w:r>
+        <w:rPr>
+          <w:rFonts w:ascii="Lato Light" w:hAnsi="Lato Light"/>
+          <w:sz w:val="20"/>
+          <w:szCs w:val="20"/>
+        </w:rPr>
+        <w:t>S_PART_D =  BCDXXABCXXAXXBXCXBCD</w:t>
       </w:r>
     </w:p>
     <w:sectPr>

</xml_diff>

<commit_message>
added 10th test case
</commit_message>
<xml_diff>
--- a/fidelity.docx
+++ b/fidelity.docx
@@ -5417,7 +5417,15 @@
           <w:sz w:val="20"/>
           <w:szCs w:val="20"/>
         </w:rPr>
-        <w:t xml:space="preserve">I have implemented a total of 9 test cases for </w:t>
+        <w:t xml:space="preserve">I have implemented a total of </w:t>
+      </w:r>
+      <w:r>
+        <w:rPr>
+          <w:rFonts w:ascii="Lato Light" w:hAnsi="Lato Light"/>
+          <w:sz w:val="20"/>
+          <w:szCs w:val="20"/>
+        </w:rPr>
+        <w:t>10</w:t>
       </w:r>
       <w:bookmarkStart w:id="0" w:name="_GoBack"/>
       <w:bookmarkEnd w:id="0"/>
@@ -5427,7 +5435,7 @@
           <w:sz w:val="20"/>
           <w:szCs w:val="20"/>
         </w:rPr>
-        <w:t>utility and primary functions</w:t>
+        <w:t xml:space="preserve"> test cases for utility and primary functions</w:t>
       </w:r>
       <w:r>
         <w:rPr>
@@ -6117,6 +6125,46 @@
           <w:sz w:val="20"/>
           <w:szCs w:val="20"/>
         </w:rPr>
+        <w:t>test_disperse</w:t>
+      </w:r>
+      <w:proofErr w:type="spellEnd"/>
+      <w:r>
+        <w:rPr>
+          <w:rFonts w:ascii="Lato Light" w:hAnsi="Lato Light"/>
+          <w:sz w:val="20"/>
+          <w:szCs w:val="20"/>
+        </w:rPr>
+        <w:t xml:space="preserve"> ()</w:t>
+      </w:r>
+      <w:r>
+        <w:rPr>
+          <w:rFonts w:ascii="Lato Light" w:hAnsi="Lato Light"/>
+          <w:sz w:val="20"/>
+          <w:szCs w:val="20"/>
+        </w:rPr>
+        <w:t>: testing disperse function</w:t>
+      </w:r>
+    </w:p>
+    <w:p>
+      <w:pPr>
+        <w:pStyle w:val="ListParagraph"/>
+        <w:numPr>
+          <w:ilvl w:val="0"/>
+          <w:numId w:val="1"/>
+        </w:numPr>
+        <w:rPr>
+          <w:rFonts w:ascii="Lato Light" w:hAnsi="Lato Light"/>
+          <w:sz w:val="20"/>
+          <w:szCs w:val="20"/>
+        </w:rPr>
+      </w:pPr>
+      <w:proofErr w:type="spellStart"/>
+      <w:r>
+        <w:rPr>
+          <w:rFonts w:ascii="Lato Light" w:hAnsi="Lato Light"/>
+          <w:sz w:val="20"/>
+          <w:szCs w:val="20"/>
+        </w:rPr>
         <w:t>test_</w:t>
       </w:r>
       <w:proofErr w:type="gramStart"/>
@@ -6324,6 +6372,61 @@
           <w:sz w:val="20"/>
           <w:szCs w:val="20"/>
         </w:rPr>
+        <w:t>test_disperse</w:t>
+      </w:r>
+      <w:proofErr w:type="spellEnd"/>
+      <w:r>
+        <w:rPr>
+          <w:rFonts w:ascii="Lato Light" w:hAnsi="Lato Light"/>
+          <w:sz w:val="20"/>
+          <w:szCs w:val="20"/>
+        </w:rPr>
+        <w:t xml:space="preserve"> (__main_</w:t>
+      </w:r>
+      <w:proofErr w:type="gramStart"/>
+      <w:r>
+        <w:rPr>
+          <w:rFonts w:ascii="Lato Light" w:hAnsi="Lato Light"/>
+          <w:sz w:val="20"/>
+          <w:szCs w:val="20"/>
+        </w:rPr>
+        <w:t>_.</w:t>
+      </w:r>
+      <w:proofErr w:type="spellStart"/>
+      <w:r>
+        <w:rPr>
+          <w:rFonts w:ascii="Lato Light" w:hAnsi="Lato Light"/>
+          <w:sz w:val="20"/>
+          <w:szCs w:val="20"/>
+        </w:rPr>
+        <w:t>TestMethods</w:t>
+      </w:r>
+      <w:proofErr w:type="spellEnd"/>
+      <w:proofErr w:type="gramEnd"/>
+      <w:r>
+        <w:rPr>
+          <w:rFonts w:ascii="Lato Light" w:hAnsi="Lato Light"/>
+          <w:sz w:val="20"/>
+          <w:szCs w:val="20"/>
+        </w:rPr>
+        <w:t>) ... ok</w:t>
+      </w:r>
+    </w:p>
+    <w:p>
+      <w:pPr>
+        <w:rPr>
+          <w:rFonts w:ascii="Lato Light" w:hAnsi="Lato Light"/>
+          <w:sz w:val="20"/>
+          <w:szCs w:val="20"/>
+        </w:rPr>
+      </w:pPr>
+      <w:proofErr w:type="spellStart"/>
+      <w:r>
+        <w:rPr>
+          <w:rFonts w:ascii="Lato Light" w:hAnsi="Lato Light"/>
+          <w:sz w:val="20"/>
+          <w:szCs w:val="20"/>
+        </w:rPr>
         <w:t>test_getListLength</w:t>
       </w:r>
       <w:proofErr w:type="spellEnd"/>
@@ -7114,6 +7217,61 @@
           <w:sz w:val="20"/>
           <w:szCs w:val="20"/>
         </w:rPr>
+        <w:t>test_disperse</w:t>
+      </w:r>
+      <w:proofErr w:type="spellEnd"/>
+      <w:r>
+        <w:rPr>
+          <w:rFonts w:ascii="Lato Light" w:hAnsi="Lato Light"/>
+          <w:sz w:val="20"/>
+          <w:szCs w:val="20"/>
+        </w:rPr>
+        <w:t xml:space="preserve"> (__main_</w:t>
+      </w:r>
+      <w:proofErr w:type="gramStart"/>
+      <w:r>
+        <w:rPr>
+          <w:rFonts w:ascii="Lato Light" w:hAnsi="Lato Light"/>
+          <w:sz w:val="20"/>
+          <w:szCs w:val="20"/>
+        </w:rPr>
+        <w:t>_.</w:t>
+      </w:r>
+      <w:proofErr w:type="spellStart"/>
+      <w:r>
+        <w:rPr>
+          <w:rFonts w:ascii="Lato Light" w:hAnsi="Lato Light"/>
+          <w:sz w:val="20"/>
+          <w:szCs w:val="20"/>
+        </w:rPr>
+        <w:t>TestMethods</w:t>
+      </w:r>
+      <w:proofErr w:type="spellEnd"/>
+      <w:proofErr w:type="gramEnd"/>
+      <w:r>
+        <w:rPr>
+          <w:rFonts w:ascii="Lato Light" w:hAnsi="Lato Light"/>
+          <w:sz w:val="20"/>
+          <w:szCs w:val="20"/>
+        </w:rPr>
+        <w:t>) ... ok</w:t>
+      </w:r>
+    </w:p>
+    <w:p>
+      <w:pPr>
+        <w:rPr>
+          <w:rFonts w:ascii="Lato Light" w:hAnsi="Lato Light"/>
+          <w:sz w:val="20"/>
+          <w:szCs w:val="20"/>
+        </w:rPr>
+      </w:pPr>
+      <w:proofErr w:type="spellStart"/>
+      <w:r>
+        <w:rPr>
+          <w:rFonts w:ascii="Lato Light" w:hAnsi="Lato Light"/>
+          <w:sz w:val="20"/>
+          <w:szCs w:val="20"/>
+        </w:rPr>
         <w:t>test_getListLength</w:t>
       </w:r>
       <w:proofErr w:type="spellEnd"/>
@@ -7904,7 +8062,61 @@
           <w:sz w:val="20"/>
           <w:szCs w:val="20"/>
         </w:rPr>
-        <w:lastRenderedPageBreak/>
+        <w:t>test_disperse</w:t>
+      </w:r>
+      <w:proofErr w:type="spellEnd"/>
+      <w:r>
+        <w:rPr>
+          <w:rFonts w:ascii="Lato Light" w:hAnsi="Lato Light"/>
+          <w:sz w:val="20"/>
+          <w:szCs w:val="20"/>
+        </w:rPr>
+        <w:t xml:space="preserve"> (__main_</w:t>
+      </w:r>
+      <w:proofErr w:type="gramStart"/>
+      <w:r>
+        <w:rPr>
+          <w:rFonts w:ascii="Lato Light" w:hAnsi="Lato Light"/>
+          <w:sz w:val="20"/>
+          <w:szCs w:val="20"/>
+        </w:rPr>
+        <w:t>_.</w:t>
+      </w:r>
+      <w:proofErr w:type="spellStart"/>
+      <w:r>
+        <w:rPr>
+          <w:rFonts w:ascii="Lato Light" w:hAnsi="Lato Light"/>
+          <w:sz w:val="20"/>
+          <w:szCs w:val="20"/>
+        </w:rPr>
+        <w:t>TestMethods</w:t>
+      </w:r>
+      <w:proofErr w:type="spellEnd"/>
+      <w:proofErr w:type="gramEnd"/>
+      <w:r>
+        <w:rPr>
+          <w:rFonts w:ascii="Lato Light" w:hAnsi="Lato Light"/>
+          <w:sz w:val="20"/>
+          <w:szCs w:val="20"/>
+        </w:rPr>
+        <w:t>) ... ok</w:t>
+      </w:r>
+    </w:p>
+    <w:p>
+      <w:pPr>
+        <w:rPr>
+          <w:rFonts w:ascii="Lato Light" w:hAnsi="Lato Light"/>
+          <w:sz w:val="20"/>
+          <w:szCs w:val="20"/>
+        </w:rPr>
+      </w:pPr>
+      <w:proofErr w:type="spellStart"/>
+      <w:r>
+        <w:rPr>
+          <w:rFonts w:ascii="Lato Light" w:hAnsi="Lato Light"/>
+          <w:sz w:val="20"/>
+          <w:szCs w:val="20"/>
+        </w:rPr>
         <w:t>test_getListLength</w:t>
       </w:r>
       <w:proofErr w:type="spellEnd"/>

</xml_diff>